<commit_message>
Documentos de Abril Terminados
</commit_message>
<xml_diff>
--- a/Abril/Fichas de Lectura editables/La Sociedad Red - Capitulo 1.docx
+++ b/Abril/Fichas de Lectura editables/La Sociedad Red - Capitulo 1.docx
@@ -16,15 +16,7 @@
           <w:bCs/>
           <w:lang w:val="es-419"/>
         </w:rPr>
-        <w:t xml:space="preserve">La Sociedad Red. – Capitulo1 – </w:t>
-      </w:r>
-      <w:r>
-        <w:rPr>
-          <w:b/>
-          <w:bCs/>
-          <w:lang w:val="es-419"/>
-        </w:rPr>
-        <w:t>LA REVOLUCIÓN DE LA TECNOLOGÍA DE LA INFORMACIÓN</w:t>
+        <w:t>La Sociedad Red. – Capitulo1 – LA REVOLUCIÓN DE LA TECNOLOGÍA DE LA INFORMACIÓN</w:t>
       </w:r>
     </w:p>
     <w:p>
@@ -175,19 +167,7 @@
         <w:rPr>
           <w:lang w:val="es-419"/>
         </w:rPr>
-        <w:t xml:space="preserve">En </w:t>
-      </w:r>
-      <w:r>
-        <w:rPr>
-          <w:lang w:val="es-419"/>
-        </w:rPr>
-        <w:t>síntesis</w:t>
-      </w:r>
-      <w:r>
-        <w:rPr>
-          <w:lang w:val="es-419"/>
-        </w:rPr>
-        <w:t>, el primer capítulo de "La Sociedad Red" de Manuel Castells presenta una revisión de los cambios que han ocurrido en la sociedad a partir de la irrupción de las TIC y destaca la importancia de comprender la nueva estructura social que ha emergido</w:t>
+        <w:t>El primer capítulo de "La Sociedad Red" presenta una revisión de los cambios que han ocurrido en la sociedad a partir de la irrupción de las TIC y destaca la importancia de comprender la nueva estructura social que ha emergido</w:t>
       </w:r>
       <w:r>
         <w:rPr>
@@ -520,35 +500,7 @@
         <w:rPr>
           <w:lang w:val="es-419"/>
         </w:rPr>
-        <w:t xml:space="preserve">3.1. La </w:t>
-      </w:r>
-      <w:proofErr w:type="spellStart"/>
-      <w:r>
-        <w:rPr>
-          <w:lang w:val="es-419"/>
-        </w:rPr>
-        <w:t>microingeniería</w:t>
-      </w:r>
-      <w:proofErr w:type="spellEnd"/>
-      <w:r>
-        <w:rPr>
-          <w:lang w:val="es-419"/>
-        </w:rPr>
-        <w:t xml:space="preserve"> de los </w:t>
-      </w:r>
-      <w:proofErr w:type="spellStart"/>
-      <w:r>
-        <w:rPr>
-          <w:lang w:val="es-419"/>
-        </w:rPr>
-        <w:t>macrocambios</w:t>
-      </w:r>
-      <w:proofErr w:type="spellEnd"/>
-      <w:r>
-        <w:rPr>
-          <w:lang w:val="es-419"/>
-        </w:rPr>
-        <w:t xml:space="preserve">: electrónica e información </w:t>
+        <w:t xml:space="preserve">3.1. La microingeniería de los macrocambios: electrónica e información </w:t>
       </w:r>
     </w:p>
     <w:p>
@@ -1183,13 +1135,7 @@
         <w:rPr>
           <w:lang w:val="es-419"/>
         </w:rPr>
-        <w:t xml:space="preserve">La lección fundamental de esas pintorescas historias es doble: el desarrollo de la revolución tecnológica contribuyó a la formación de un entorno innovador en el que descubrimientos y aplicaciones interactuaban y eran puestos a prueba en un proceso recurrente de ensayo y error, de aprender haciendo; ese entorno requería la concentración espacial de centros de investigación, instituciones de educación superior, compañías tecnológicas avanzadas, una red de proveedores auxiliares de bienes y servicios y redes empresariales de capital de riesgo para financiar las empresas recién constituidas. En segundo lugar, una vez que ese entorno se consolida, como ocurrió con Silicon Valley en los años setenta, tiende a generar su propia dinámica ya atraer los conocimientos, la inversión y el talento de todo el mundo. En efecto, en los años noventa Silicon Valley se benefició de una proliferación de compañías japonesas, taiwanesas, coreanas, indias y europeas y del aflujo de miles de ingenieros y expertos en informática, principalmente de India y China, para quienes una activa presencia en el valle es el vínculo más productivo con las fuentes de nueva tecnología y con valiosa información comerciar. Además, dada su posición en las redes de la innovación tecnológica y su inherente enfoque empresarial de las normas de la nueva economía de la información, el área de la bahía de San Francisco ha conseguido sumarse a cualquier desarrollo </w:t>
-      </w:r>
-      <w:r>
-        <w:rPr>
-          <w:lang w:val="es-419"/>
-        </w:rPr>
-        <w:t>nuevo.</w:t>
+        <w:t>La lección fundamental de esas pintorescas historias es doble: el desarrollo de la revolución tecnológica contribuyó a la formación de un entorno innovador en el que descubrimientos y aplicaciones interactuaban y eran puestos a prueba en un proceso recurrente de ensayo y error, de aprender haciendo; ese entorno requería la concentración espacial de centros de investigación, instituciones de educación superior, compañías tecnológicas avanzadas, una red de proveedores auxiliares de bienes y servicios y redes empresariales de capital de riesgo para financiar las empresas recién constituidas. En segundo lugar, una vez que ese entorno se consolida, como ocurrió con Silicon Valley en los años setenta, tiende a generar su propia dinámica ya atraer los conocimientos, la inversión y el talento de todo el mundo. En efecto, en los años noventa Silicon Valley se benefició de una proliferación de compañías japonesas, taiwanesas, coreanas, indias y europeas y del aflujo de miles de ingenieros y expertos en informática, principalmente de India y China, para quienes una activa presencia en el valle es el vínculo más productivo con las fuentes de nueva tecnología y con valiosa información comerciar. Además, dada su posición en las redes de la innovación tecnológica y su inherente enfoque empresarial de las normas de la nueva economía de la información, el área de la bahía de San Francisco ha conseguido sumarse a cualquier desarrollo nuevo.</w:t>
       </w:r>
       <w:r>
         <w:rPr>
@@ -1683,21 +1629,7 @@
         <w:rPr>
           <w:lang w:val="es-419"/>
         </w:rPr>
-        <w:t xml:space="preserve"> para mejorar la vida de las personas, para aumentar la eficiencia de los procesos productivos y para fomentar la participación ciudadana. Pero también puede </w:t>
-      </w:r>
-      <w:proofErr w:type="gramStart"/>
-      <w:r>
-        <w:rPr>
-          <w:lang w:val="es-419"/>
-        </w:rPr>
-        <w:t>ser utilizada</w:t>
-      </w:r>
-      <w:proofErr w:type="gramEnd"/>
-      <w:r>
-        <w:rPr>
-          <w:lang w:val="es-419"/>
-        </w:rPr>
-        <w:t xml:space="preserve"> para controlar y dominar a las personas, para aumentar la desigualdad social y para violar los derechos humanos.</w:t>
+        <w:t xml:space="preserve"> para mejorar la vida de las personas, para aumentar la eficiencia de los procesos productivos y para fomentar la participación ciudadana. Pero también puede ser utilizada para controlar y dominar a las personas, para aumentar la desigualdad social y para violar los derechos humanos.</w:t>
       </w:r>
     </w:p>
     <w:p>
@@ -1728,42 +1660,216 @@
         <w:rPr>
           <w:lang w:val="es-419"/>
         </w:rPr>
-        <w:t xml:space="preserve"> se ha convertido en una posibilidad debido a que la base material de la organización puede reprogramarse y </w:t>
-      </w:r>
-      <w:r>
-        <w:rPr>
-          <w:lang w:val="es-419"/>
-        </w:rPr>
-        <w:t>reequiparse</w:t>
-      </w:r>
-      <w:r>
-        <w:rPr>
-          <w:lang w:val="es-419"/>
-        </w:rPr>
-        <w:t xml:space="preserve">. Sin embargo, debemos evitar un juicio de valor sobre este rasgo tecnológico. Porque la flexibilidad puede ser una fuerza liberadora, pero también una tendencia represiva si quienes reescriben las leyes son siempre los mismos poderes. Como </w:t>
-      </w:r>
-      <w:proofErr w:type="spellStart"/>
-      <w:r>
-        <w:rPr>
-          <w:lang w:val="es-419"/>
-        </w:rPr>
-        <w:t>Mulgan</w:t>
-      </w:r>
-      <w:proofErr w:type="spellEnd"/>
-      <w:r>
-        <w:rPr>
-          <w:lang w:val="es-419"/>
-        </w:rPr>
-        <w:t xml:space="preserve"> escribió, “las redes se han creado no sólo para comunicar, sino también para ganar posición, para </w:t>
-      </w:r>
-      <w:proofErr w:type="spellStart"/>
-      <w:r>
-        <w:rPr>
-          <w:lang w:val="es-419"/>
-        </w:rPr>
-        <w:t>sobrecomunicar</w:t>
-      </w:r>
-      <w:proofErr w:type="spellEnd"/>
+        <w:t xml:space="preserve"> se ha convertido en una posibilidad debido a que la base material de la organización puede reprogramarse y reequiparse. Sin embargo, debemos evitar un juicio de valor sobre este rasgo tecnológico. Porque la flexibilidad puede ser una fuerza liberadora, pero también una tendencia represiva si quienes reescriben las leyes son siempre los mismos poderes. Como Mulgan escribió, “las redes se han creado no sólo para comunicar, sino también para ganar posición, para sobrecomunicar”</w:t>
+      </w:r>
+      <w:r>
+        <w:rPr>
+          <w:lang w:val="es-419"/>
+        </w:rPr>
+        <w:t xml:space="preserve">. </w:t>
+      </w:r>
+      <w:r>
+        <w:rPr>
+          <w:lang w:val="es-419"/>
+        </w:rPr>
+        <w:t xml:space="preserve">(Castells, 2000, p. </w:t>
+      </w:r>
+      <w:r>
+        <w:rPr>
+          <w:lang w:val="es-419"/>
+        </w:rPr>
+        <w:t>105</w:t>
+      </w:r>
+      <w:r>
+        <w:rPr>
+          <w:lang w:val="es-419"/>
+        </w:rPr>
+        <w:t>).</w:t>
+      </w:r>
+    </w:p>
+    <w:p>
+      <w:pPr>
+        <w:rPr>
+          <w:lang w:val="es-419"/>
+        </w:rPr>
+      </w:pPr>
+    </w:p>
+    <w:p>
+      <w:pPr>
+        <w:rPr>
+          <w:lang w:val="es-419"/>
+        </w:rPr>
+      </w:pPr>
+      <w:r>
+        <w:rPr>
+          <w:lang w:val="es-419"/>
+        </w:rPr>
+        <w:t xml:space="preserve">4. La revolución de la tecnología de la información es una oportunidad para construir una sociedad más libre, </w:t>
+      </w:r>
+      <w:r>
+        <w:rPr>
+          <w:lang w:val="es-419"/>
+        </w:rPr>
+        <w:t>más democrática y justa</w:t>
+      </w:r>
+      <w:r>
+        <w:rPr>
+          <w:lang w:val="es-419"/>
+        </w:rPr>
+        <w:t>. Pero para lograr esto es necesario que los ciudadanos tomen conciencia de las implicaciones sociales y políticas de la tecnología de la información y participen activamente en su desarrollo y uso.</w:t>
+      </w:r>
+    </w:p>
+    <w:p>
+      <w:pPr>
+        <w:rPr>
+          <w:lang w:val="es-419"/>
+        </w:rPr>
+      </w:pPr>
+      <w:r>
+        <w:rPr>
+          <w:lang w:val="es-419"/>
+        </w:rPr>
+        <w:t>“</w:t>
+      </w:r>
+      <w:r>
+        <w:rPr>
+          <w:lang w:val="es-419"/>
+        </w:rPr>
+        <w:t xml:space="preserve">El pensamiento de la complejidad debe considerarse un método para la comprensión de la diversidad más que una metateoría unificada. Su valor epistemológico podría derivarse del reconocimiento del carácter autoorganizativo de la naturaleza y de la sociedad. No se trata de que no existan reglas, sino de que las reglas se crean, y se modifican, en un proceso incesante de acciones deliberativas e interacciones únicas. Así, en 1999 un joven investigador del Santa Fe Institute, Duncan Watts, propuso un análisis formal de la lógica de conexión en red subyacente a la formación de </w:t>
+      </w:r>
+      <w:r>
+        <w:rPr>
+          <w:lang w:val="es-419"/>
+        </w:rPr>
+        <w:lastRenderedPageBreak/>
+        <w:t>“pequeños mundos”, es decir, al amplio conjunto de conexiones, en la naturaleza y en la sociedad, entre elementos que, aunque no se comuniquen de forma directa, de hecho, están relacionados por una corta cadena de intermediarios.</w:t>
+      </w:r>
+      <w:r>
+        <w:rPr>
+          <w:lang w:val="es-419"/>
+        </w:rPr>
+        <w:t xml:space="preserve">” </w:t>
+      </w:r>
+      <w:r>
+        <w:rPr>
+          <w:lang w:val="es-419"/>
+        </w:rPr>
+        <w:t xml:space="preserve">(Castells, 2000, p. </w:t>
+      </w:r>
+      <w:r>
+        <w:rPr>
+          <w:lang w:val="es-419"/>
+        </w:rPr>
+        <w:t>109</w:t>
+      </w:r>
+      <w:r>
+        <w:rPr>
+          <w:lang w:val="es-419"/>
+        </w:rPr>
+        <w:t>).</w:t>
+      </w:r>
+    </w:p>
+    <w:p>
+      <w:pPr>
+        <w:rPr>
+          <w:lang w:val="es-419"/>
+        </w:rPr>
+      </w:pPr>
+    </w:p>
+    <w:p>
+      <w:pPr>
+        <w:rPr>
+          <w:lang w:val="es-419"/>
+        </w:rPr>
+      </w:pPr>
+    </w:p>
+    <w:p>
+      <w:pPr>
+        <w:rPr>
+          <w:lang w:val="es-419"/>
+        </w:rPr>
+      </w:pPr>
+    </w:p>
+    <w:p>
+      <w:pPr>
+        <w:rPr>
+          <w:b/>
+          <w:bCs/>
+          <w:lang w:val="es-419"/>
+        </w:rPr>
+      </w:pPr>
+      <w:r>
+        <w:rPr>
+          <w:b/>
+          <w:bCs/>
+          <w:lang w:val="es-419"/>
+        </w:rPr>
+        <w:t>¿QUÉ DEBATES SE IDENTIFICAN EN EL DOCUMENTO?</w:t>
+      </w:r>
+    </w:p>
+    <w:p>
+      <w:pPr>
+        <w:rPr>
+          <w:lang w:val="es-419"/>
+        </w:rPr>
+      </w:pPr>
+      <w:r>
+        <w:rPr>
+          <w:lang w:val="es-419"/>
+        </w:rPr>
+        <w:t>"</w:t>
+      </w:r>
+    </w:p>
+    <w:p>
+      <w:pPr>
+        <w:rPr>
+          <w:lang w:val="es-419"/>
+        </w:rPr>
+      </w:pPr>
+      <w:r>
+        <w:rPr>
+          <w:b/>
+          <w:bCs/>
+          <w:lang w:val="es-419"/>
+        </w:rPr>
+        <w:t>Debate sobre la centralidad de la tecnología</w:t>
+      </w:r>
+      <w:r>
+        <w:rPr>
+          <w:lang w:val="es-419"/>
+        </w:rPr>
+        <w:t>: No es la tecnología por sí misma la que determina los procesos sociales, sino que es la articulación entre la lógica de los procesos tecnológicos y la lógica de los procesos sociales lo que configura la trayectoria histórica de la sociedad</w:t>
+      </w:r>
+      <w:r>
+        <w:rPr>
+          <w:lang w:val="es-419"/>
+        </w:rPr>
+        <w:t>.</w:t>
+      </w:r>
+      <w:r>
+        <w:rPr>
+          <w:lang w:val="es-419"/>
+        </w:rPr>
+        <w:t xml:space="preserve"> </w:t>
+      </w:r>
+      <w:r>
+        <w:rPr>
+          <w:lang w:val="es-419"/>
+        </w:rPr>
+        <w:t>“</w:t>
+      </w:r>
+      <w:r>
+        <w:rPr>
+          <w:lang w:val="es-419"/>
+        </w:rPr>
+        <w:t>L</w:t>
+      </w:r>
+      <w:r>
+        <w:rPr>
+          <w:lang w:val="es-419"/>
+        </w:rPr>
+        <w:t>os usuarios pueden tomar el control de la tecnología, como en el caso de Internet. De esto se deduce una estrecha relación entre los procesos sociales de creación y manipulación de símbolos (la cultura de la sociedad) y la capacidad de producir y distribuir bienes y servicios (las fuerzas productivas). Por primera vez en la historia, la mente humana es una fuerza productiva directa, no sólo un elemento decisivo del sistema de producción.</w:t>
+      </w:r>
       <w:r>
         <w:rPr>
           <w:lang w:val="es-419"/>
@@ -1774,19 +1880,31 @@
         <w:rPr>
           <w:lang w:val="es-419"/>
         </w:rPr>
-        <w:t xml:space="preserve">. </w:t>
-      </w:r>
-      <w:r>
-        <w:rPr>
-          <w:lang w:val="es-419"/>
-        </w:rPr>
-        <w:t xml:space="preserve">(Castells, 2000, p. </w:t>
-      </w:r>
-      <w:r>
-        <w:rPr>
-          <w:lang w:val="es-419"/>
-        </w:rPr>
-        <w:t>105</w:t>
+        <w:t xml:space="preserve"> </w:t>
+      </w:r>
+      <w:r>
+        <w:rPr>
+          <w:lang w:val="es-419"/>
+        </w:rPr>
+        <w:t xml:space="preserve">(Castells, </w:t>
+      </w:r>
+      <w:r>
+        <w:rPr>
+          <w:lang w:val="es-419"/>
+        </w:rPr>
+        <w:t>2000</w:t>
+      </w:r>
+      <w:r>
+        <w:rPr>
+          <w:lang w:val="es-419"/>
+        </w:rPr>
+        <w:t xml:space="preserve">, p. </w:t>
+      </w:r>
+      <w:r>
+        <w:rPr>
+          <w:lang w:val="es-419"/>
+        </w:rPr>
+        <w:t>62</w:t>
       </w:r>
       <w:r>
         <w:rPr>
@@ -1810,21 +1928,1295 @@
       </w:pPr>
       <w:r>
         <w:rPr>
-          <w:lang w:val="es-419"/>
-        </w:rPr>
-        <w:t xml:space="preserve">4. La revolución de la tecnología de la información es una oportunidad para construir una sociedad más libre, </w:t>
-      </w:r>
-      <w:r>
-        <w:rPr>
-          <w:lang w:val="es-419"/>
-        </w:rPr>
-        <w:t>más democrática y justa</w:t>
-      </w:r>
-      <w:r>
-        <w:rPr>
-          <w:lang w:val="es-419"/>
-        </w:rPr>
-        <w:t>. Pero para lograr esto es necesario que los ciudadanos tomen conciencia de las implicaciones sociales y políticas de la tecnología de la información y participen activamente en su desarrollo y uso.</w:t>
+          <w:b/>
+          <w:bCs/>
+          <w:lang w:val="es-419"/>
+        </w:rPr>
+        <w:t>Debate sobre la democratización</w:t>
+      </w:r>
+      <w:r>
+        <w:rPr>
+          <w:lang w:val="es-419"/>
+        </w:rPr>
+        <w:t>: La interconexión global de redes de comunicación electrónica, la reducción del costo de los equipos y su creciente facilidad de uso, así como la accesibilidad creciente a las capacidades informáticas de alto rendimiento, están contribuyendo a una cierta democratización de la sociedad de la información</w:t>
+      </w:r>
+      <w:r>
+        <w:rPr>
+          <w:lang w:val="es-419"/>
+        </w:rPr>
+        <w:t>. “</w:t>
+      </w:r>
+      <w:r>
+        <w:rPr>
+          <w:lang w:val="es-419"/>
+        </w:rPr>
+        <w:t xml:space="preserve">Duncan Watts, propuso un análisis formal de la lógica de conexión en red subyacente a la formación de “pequeños mundos”, es decir, al amplio conjunto de conexiones, en la naturaleza y en la sociedad, entre elementos que, aunque no se comuniquen de forma directa, de </w:t>
+      </w:r>
+      <w:r>
+        <w:rPr>
+          <w:lang w:val="es-419"/>
+        </w:rPr>
+        <w:t>hecho,</w:t>
+      </w:r>
+      <w:r>
+        <w:rPr>
+          <w:lang w:val="es-419"/>
+        </w:rPr>
+        <w:t xml:space="preserve"> están relacionados por una corta cadena de intermediarios.</w:t>
+      </w:r>
+      <w:r>
+        <w:rPr>
+          <w:lang w:val="es-419"/>
+        </w:rPr>
+        <w:t>”</w:t>
+      </w:r>
+      <w:r>
+        <w:rPr>
+          <w:lang w:val="es-419"/>
+        </w:rPr>
+        <w:t xml:space="preserve"> (Castells, </w:t>
+      </w:r>
+      <w:r>
+        <w:rPr>
+          <w:lang w:val="es-419"/>
+        </w:rPr>
+        <w:t>2000</w:t>
+      </w:r>
+      <w:r>
+        <w:rPr>
+          <w:lang w:val="es-419"/>
+        </w:rPr>
+        <w:t xml:space="preserve">, p. </w:t>
+      </w:r>
+      <w:r>
+        <w:rPr>
+          <w:lang w:val="es-419"/>
+        </w:rPr>
+        <w:t>109</w:t>
+      </w:r>
+      <w:r>
+        <w:rPr>
+          <w:lang w:val="es-419"/>
+        </w:rPr>
+        <w:t>).</w:t>
+      </w:r>
+    </w:p>
+    <w:p>
+      <w:pPr>
+        <w:rPr>
+          <w:lang w:val="es-419"/>
+        </w:rPr>
+      </w:pPr>
+    </w:p>
+    <w:p>
+      <w:pPr>
+        <w:rPr>
+          <w:lang w:val="es-419"/>
+        </w:rPr>
+      </w:pPr>
+      <w:r>
+        <w:rPr>
+          <w:b/>
+          <w:bCs/>
+          <w:lang w:val="es-419"/>
+        </w:rPr>
+        <w:t>Debate sobre la desigualdad</w:t>
+      </w:r>
+      <w:r>
+        <w:rPr>
+          <w:lang w:val="es-419"/>
+        </w:rPr>
+        <w:t>: La 'brecha digital', la distancia entre los que pueden participar en la sociedad de la información y los que no, puede ampliar la brecha entre ricos y pobres, dentro y entre países</w:t>
+      </w:r>
+      <w:r>
+        <w:rPr>
+          <w:lang w:val="es-419"/>
+        </w:rPr>
+        <w:t>. En este sentido Castell invita a lector de la siguiente manera: “</w:t>
+      </w:r>
+      <w:r>
+        <w:rPr>
+          <w:lang w:val="es-419"/>
+        </w:rPr>
+        <w:t>¿Por qué se está difundiendo por todo el globo a un paso tan acelerado, aunque desigual? ¿Por qué es una “revolución”? Puesto que a nuestra experiencia de lo nuevo le da forma nuestro pasado reciente, creo que para responder a estas preguntas básicas sería útil hacer un breve recordatorio del curso histórico de la revolución industrial, aún presente en nuestras instituciones y, por tanto, en nuestro marco mental.</w:t>
+      </w:r>
+      <w:r>
+        <w:rPr>
+          <w:lang w:val="es-419"/>
+        </w:rPr>
+        <w:t>”</w:t>
+      </w:r>
+      <w:r>
+        <w:rPr>
+          <w:lang w:val="es-419"/>
+        </w:rPr>
+        <w:t xml:space="preserve"> (Castells, </w:t>
+      </w:r>
+      <w:r>
+        <w:rPr>
+          <w:lang w:val="es-419"/>
+        </w:rPr>
+        <w:t>2000</w:t>
+      </w:r>
+      <w:r>
+        <w:rPr>
+          <w:lang w:val="es-419"/>
+        </w:rPr>
+        <w:t xml:space="preserve">, p. </w:t>
+      </w:r>
+      <w:r>
+        <w:rPr>
+          <w:lang w:val="es-419"/>
+        </w:rPr>
+        <w:t>6</w:t>
+      </w:r>
+      <w:r>
+        <w:rPr>
+          <w:lang w:val="es-419"/>
+        </w:rPr>
+        <w:t>4).</w:t>
+      </w:r>
+    </w:p>
+    <w:p>
+      <w:pPr>
+        <w:rPr>
+          <w:lang w:val="es-419"/>
+        </w:rPr>
+      </w:pPr>
+    </w:p>
+    <w:p>
+      <w:pPr>
+        <w:rPr>
+          <w:lang w:val="es-419"/>
+        </w:rPr>
+      </w:pPr>
+      <w:r>
+        <w:rPr>
+          <w:b/>
+          <w:bCs/>
+          <w:lang w:val="es-419"/>
+        </w:rPr>
+        <w:t>N</w:t>
+      </w:r>
+      <w:r>
+        <w:rPr>
+          <w:b/>
+          <w:bCs/>
+          <w:lang w:val="es-419"/>
+        </w:rPr>
+        <w:t>uevas perspectivas del comportamiento</w:t>
+      </w:r>
+      <w:r>
+        <w:rPr>
+          <w:lang w:val="es-419"/>
+        </w:rPr>
+        <w:t>: "</w:t>
+      </w:r>
+      <w:r>
+        <w:rPr>
+          <w:lang w:val="es-419"/>
+        </w:rPr>
+        <w:t>Nuevos conceptos clave, como los de atractores, imágenes de fase, propiedades emergentes o fractales ofrecen nuevas perspectivas para entender observaciones del comportamiento de los sistemas vivos, incluidos los sistemas sociales, preparando así el camino para un nexo teórico entre diversos campos de la ciencia. No reduciéndolos a un conjunto común de normas, sino explicando los procesos y los resultados a partir de las propiedades autogenerativas de sistemas vivos específicos.</w:t>
+      </w:r>
+      <w:r>
+        <w:rPr>
+          <w:lang w:val="es-419"/>
+        </w:rPr>
+        <w:t xml:space="preserve">" (Castells, </w:t>
+      </w:r>
+      <w:r>
+        <w:rPr>
+          <w:lang w:val="es-419"/>
+        </w:rPr>
+        <w:t>2000</w:t>
+      </w:r>
+      <w:r>
+        <w:rPr>
+          <w:lang w:val="es-419"/>
+        </w:rPr>
+        <w:t xml:space="preserve">, p. </w:t>
+      </w:r>
+      <w:r>
+        <w:rPr>
+          <w:lang w:val="es-419"/>
+        </w:rPr>
+        <w:t>110</w:t>
+      </w:r>
+      <w:r>
+        <w:rPr>
+          <w:lang w:val="es-419"/>
+        </w:rPr>
+        <w:t>).</w:t>
+      </w:r>
+    </w:p>
+    <w:p>
+      <w:pPr>
+        <w:rPr>
+          <w:lang w:val="es-419"/>
+        </w:rPr>
+      </w:pPr>
+    </w:p>
+    <w:p>
+      <w:pPr>
+        <w:rPr>
+          <w:lang w:val="es-419"/>
+        </w:rPr>
+      </w:pPr>
+      <w:r>
+        <w:rPr>
+          <w:b/>
+          <w:bCs/>
+          <w:lang w:val="es-419"/>
+        </w:rPr>
+        <w:t>Debate sobre la libertad</w:t>
+      </w:r>
+      <w:r>
+        <w:rPr>
+          <w:lang w:val="es-419"/>
+        </w:rPr>
+        <w:t>: "</w:t>
+      </w:r>
+      <w:r>
+        <w:t>L</w:t>
+      </w:r>
+      <w:r>
+        <w:rPr>
+          <w:lang w:val="es-419"/>
+        </w:rPr>
+        <w:t xml:space="preserve">a flexibilidad puede ser una fuerza liberadora, pero también una tendencia represiva si quienes reescriben las leyes son siempre los mismos poderes. Como Mulgan escribió, “las redes se han creado no sólo para comunicar, sino también para ganar posición, para sobrecomunicar”. Así pues, es esencial mantener una distancia entre afirmar el surgimiento de nuevas formas y procesos sociales, inducidos y permitidos por las nuevas tecnologías, y extrapolar las consecuencias potenciales de tales desarrollos para la sociedad y la gente: sólo los análisis específicos y la observación empírica serán capaces de determinar el resultado de la interacción de las nuevas tecnologías y las formas sociales emergentes. </w:t>
+      </w:r>
+      <w:r>
+        <w:rPr>
+          <w:lang w:val="es-419"/>
+        </w:rPr>
+        <w:t xml:space="preserve">" (Castells, </w:t>
+      </w:r>
+      <w:r>
+        <w:rPr>
+          <w:lang w:val="es-419"/>
+        </w:rPr>
+        <w:t>2000</w:t>
+      </w:r>
+      <w:r>
+        <w:rPr>
+          <w:lang w:val="es-419"/>
+        </w:rPr>
+        <w:t xml:space="preserve">, p. </w:t>
+      </w:r>
+      <w:r>
+        <w:rPr>
+          <w:lang w:val="es-419"/>
+        </w:rPr>
+        <w:t>106</w:t>
+      </w:r>
+      <w:r>
+        <w:rPr>
+          <w:lang w:val="es-419"/>
+        </w:rPr>
+        <w:t>).</w:t>
+      </w:r>
+    </w:p>
+    <w:p>
+      <w:pPr>
+        <w:rPr>
+          <w:lang w:val="es-419"/>
+        </w:rPr>
+      </w:pPr>
+    </w:p>
+    <w:p>
+      <w:pPr>
+        <w:rPr>
+          <w:lang w:val="es-419"/>
+        </w:rPr>
+      </w:pPr>
+      <w:r>
+        <w:rPr>
+          <w:lang w:val="es-419"/>
+        </w:rPr>
+        <w:t>E</w:t>
+      </w:r>
+      <w:r>
+        <w:rPr>
+          <w:lang w:val="es-419"/>
+        </w:rPr>
+        <w:t xml:space="preserve">stamos ante un </w:t>
+      </w:r>
+      <w:r>
+        <w:rPr>
+          <w:b/>
+          <w:bCs/>
+          <w:lang w:val="es-419"/>
+        </w:rPr>
+        <w:t>cambio histórico</w:t>
+      </w:r>
+      <w:r>
+        <w:rPr>
+          <w:lang w:val="es-419"/>
+        </w:rPr>
+        <w:t xml:space="preserve"> de la misma magnitud que la Revolución Industrial, pero de una naturaleza diferente, ya que implica la reorganización de las bases materiales de la sociedad y de los procesos de producción, de comunicación y de experiencia, en torno a las tecnologías de la información y la comunicación</w:t>
+      </w:r>
+      <w:r>
+        <w:rPr>
+          <w:lang w:val="es-419"/>
+        </w:rPr>
+        <w:t>.  “</w:t>
+      </w:r>
+      <w:r>
+        <w:rPr>
+          <w:lang w:val="es-419"/>
+        </w:rPr>
+        <w:t>En efecto, es por esta interfaz de programas de macroinvestigación y grandes mercados desarrollados por el Estado, por una parte, y la innovación descentralizada estimulada por una cultura de creatividad tecnológica y modelos de rápido éxito personal, por la otra, por lo que las nuevas tecnologías de la información llegaron a florecer. Al hacerlo, agruparon a su alrededor redes de empresas, organizaciones e instituciones para formar un nuevo paradigma socio-técnico.</w:t>
+      </w:r>
+      <w:r>
+        <w:rPr>
+          <w:lang w:val="es-419"/>
+        </w:rPr>
+        <w:t>”</w:t>
+      </w:r>
+      <w:r>
+        <w:rPr>
+          <w:lang w:val="es-419"/>
+        </w:rPr>
+        <w:t xml:space="preserve"> </w:t>
+      </w:r>
+      <w:r>
+        <w:rPr>
+          <w:lang w:val="es-419"/>
+        </w:rPr>
+        <w:t xml:space="preserve">(Castells, </w:t>
+      </w:r>
+      <w:r>
+        <w:rPr>
+          <w:lang w:val="es-419"/>
+        </w:rPr>
+        <w:t>2000</w:t>
+      </w:r>
+      <w:r>
+        <w:rPr>
+          <w:lang w:val="es-419"/>
+        </w:rPr>
+        <w:t xml:space="preserve">, p. </w:t>
+      </w:r>
+      <w:r>
+        <w:rPr>
+          <w:lang w:val="es-419"/>
+        </w:rPr>
+        <w:t>104</w:t>
+      </w:r>
+      <w:r>
+        <w:rPr>
+          <w:lang w:val="es-419"/>
+        </w:rPr>
+        <w:t>).</w:t>
+      </w:r>
+    </w:p>
+    <w:p>
+      <w:pPr>
+        <w:rPr>
+          <w:lang w:val="es-419"/>
+        </w:rPr>
+      </w:pPr>
+    </w:p>
+    <w:p>
+      <w:pPr>
+        <w:rPr>
+          <w:lang w:val="es-419"/>
+        </w:rPr>
+      </w:pPr>
+      <w:r>
+        <w:rPr>
+          <w:lang w:val="es-419"/>
+        </w:rPr>
+        <w:t xml:space="preserve">La dinámica </w:t>
+      </w:r>
+      <w:r>
+        <w:rPr>
+          <w:b/>
+          <w:bCs/>
+          <w:lang w:val="es-419"/>
+        </w:rPr>
+        <w:t>de la globalización y de la revolución tecnológica</w:t>
+      </w:r>
+      <w:r>
+        <w:rPr>
+          <w:lang w:val="es-419"/>
+        </w:rPr>
+        <w:t xml:space="preserve"> son dos procesos que se refuerzan mutuamente, aunque no sean idénticos. La globalización no es un proceso tecnológico, sino una estrategia de poder y de creación de riqueza en una economía global. La revolución tecnológica es un proceso tecnológico que afecta a todas las esferas de la vida social, incluyendo la economía.</w:t>
+      </w:r>
+      <w:r>
+        <w:rPr>
+          <w:lang w:val="es-419"/>
+        </w:rPr>
+        <w:t xml:space="preserve"> “</w:t>
+      </w:r>
+      <w:r>
+        <w:rPr>
+          <w:lang w:val="es-419"/>
+        </w:rPr>
+        <w:t xml:space="preserve">En suma, el paradigma de la tecnología de la información no evoluciona hacia su cierre como sistema, sino hacia su </w:t>
+      </w:r>
+      <w:r>
+        <w:rPr>
+          <w:lang w:val="es-419"/>
+        </w:rPr>
+        <w:lastRenderedPageBreak/>
+        <w:t>apertura como una red multifacética. Es poderoso e imponente en su materialidad, pero adaptable y abierto en su desarrollo histórico. Sus cualidades decisivas son su carácter integrador, la complejidad y la interconexión.</w:t>
+      </w:r>
+      <w:r>
+        <w:rPr>
+          <w:lang w:val="es-419"/>
+        </w:rPr>
+        <w:t xml:space="preserve">” </w:t>
+      </w:r>
+      <w:r>
+        <w:rPr>
+          <w:lang w:val="es-419"/>
+        </w:rPr>
+        <w:t xml:space="preserve">(Castells, </w:t>
+      </w:r>
+      <w:r>
+        <w:rPr>
+          <w:lang w:val="es-419"/>
+        </w:rPr>
+        <w:t>2000</w:t>
+      </w:r>
+      <w:r>
+        <w:rPr>
+          <w:lang w:val="es-419"/>
+        </w:rPr>
+        <w:t xml:space="preserve">, p. </w:t>
+      </w:r>
+      <w:r>
+        <w:rPr>
+          <w:lang w:val="es-419"/>
+        </w:rPr>
+        <w:t>110</w:t>
+      </w:r>
+      <w:r>
+        <w:rPr>
+          <w:lang w:val="es-419"/>
+        </w:rPr>
+        <w:t>).</w:t>
+      </w:r>
+    </w:p>
+    <w:p>
+      <w:pPr>
+        <w:rPr>
+          <w:lang w:val="es-419"/>
+        </w:rPr>
+      </w:pPr>
+    </w:p>
+    <w:p>
+      <w:pPr>
+        <w:rPr>
+          <w:lang w:val="es-419"/>
+        </w:rPr>
+      </w:pPr>
+      <w:r>
+        <w:rPr>
+          <w:b/>
+          <w:bCs/>
+          <w:lang w:val="es-419"/>
+        </w:rPr>
+        <w:t>La sociedad red</w:t>
+      </w:r>
+      <w:r>
+        <w:rPr>
+          <w:lang w:val="es-419"/>
+        </w:rPr>
+        <w:t xml:space="preserve"> no es un fenómeno homogéneo, sino un proceso dinámico de reorganización social que implica cambios estructurales en el sistema social y cultural, así como en las formas de vida y de experiencia. Es un proceso complejo, contradictorio y conflictivo, que presenta tanto oportunidades como riesgos y desafíos.</w:t>
+      </w:r>
+      <w:r>
+        <w:rPr>
+          <w:lang w:val="es-419"/>
+        </w:rPr>
+        <w:t xml:space="preserve"> “</w:t>
+      </w:r>
+      <w:r>
+        <w:rPr>
+          <w:lang w:val="es-419"/>
+        </w:rPr>
+        <w:t>De este modo, y hasta cierto punto, la disponibilidad de nuevas tecnologías constituidas como un sistema en la década de los setenta fue una base fundamental para el proceso de reestructuración socioeconómica de la década de los ochenta. y los usos de esas tecnologías en esa década condicionaron en buena parte sus usos y trayectorias en la de 1990. El surgimiento de la sociedad red, que trataré de analizar en los capítulos siguientes de este volumen, no puede entenderse sin la interacción de estas dos tendencias relativamente autónomas</w:t>
+      </w:r>
+      <w:r>
+        <w:rPr>
+          <w:lang w:val="es-419"/>
+        </w:rPr>
+        <w:t xml:space="preserve">” </w:t>
+      </w:r>
+      <w:r>
+        <w:rPr>
+          <w:lang w:val="es-419"/>
+        </w:rPr>
+        <w:t xml:space="preserve">(Castells, </w:t>
+      </w:r>
+      <w:r>
+        <w:rPr>
+          <w:lang w:val="es-419"/>
+        </w:rPr>
+        <w:t>2000</w:t>
+      </w:r>
+      <w:r>
+        <w:rPr>
+          <w:lang w:val="es-419"/>
+        </w:rPr>
+        <w:t xml:space="preserve">, p. </w:t>
+      </w:r>
+      <w:r>
+        <w:rPr>
+          <w:lang w:val="es-419"/>
+        </w:rPr>
+        <w:t>94</w:t>
+      </w:r>
+      <w:r>
+        <w:rPr>
+          <w:lang w:val="es-419"/>
+        </w:rPr>
+        <w:t>).</w:t>
+      </w:r>
+    </w:p>
+    <w:p>
+      <w:pPr>
+        <w:rPr>
+          <w:lang w:val="es-419"/>
+        </w:rPr>
+      </w:pPr>
+    </w:p>
+    <w:p>
+      <w:pPr>
+        <w:rPr>
+          <w:lang w:val="es-419"/>
+        </w:rPr>
+      </w:pPr>
+    </w:p>
+    <w:p>
+      <w:pPr>
+        <w:rPr>
+          <w:lang w:val="es-419"/>
+        </w:rPr>
+      </w:pPr>
+    </w:p>
+    <w:p>
+      <w:pPr>
+        <w:rPr>
+          <w:b/>
+          <w:bCs/>
+          <w:lang w:val="es-419"/>
+        </w:rPr>
+      </w:pPr>
+      <w:r>
+        <w:rPr>
+          <w:b/>
+          <w:bCs/>
+          <w:lang w:val="es-419"/>
+        </w:rPr>
+        <w:t>IDENTIFICACIÓN DE CONCEPTOS, DEFINICIONES Y LÉXICO CLAVE</w:t>
+      </w:r>
+    </w:p>
+    <w:p>
+      <w:pPr>
+        <w:rPr>
+          <w:lang w:val="es-419"/>
+        </w:rPr>
+      </w:pPr>
+    </w:p>
+    <w:p>
+      <w:pPr>
+        <w:rPr>
+          <w:lang w:val="es-419"/>
+        </w:rPr>
+      </w:pPr>
+      <w:r>
+        <w:rPr>
+          <w:lang w:val="es-419"/>
+        </w:rPr>
+        <w:t>Revolución de la tecnología de la información: La revolución de la tecnología de la información es la transformación tecnológica, económica, social y cultural del cambio que ha tenido lugar a partir de la convergencia de las tecnologías de la información, las telecomunicaciones y los medios de comunicación.</w:t>
+      </w:r>
+      <w:r>
+        <w:rPr>
+          <w:lang w:val="es-419"/>
+        </w:rPr>
+        <w:t xml:space="preserve"> “</w:t>
+      </w:r>
+      <w:r>
+        <w:rPr>
+          <w:lang w:val="es-419"/>
+        </w:rPr>
+        <w:t>a diferencia de cualquier otra revolución, el núcleo de la transformación que estamos experimentando en la revolución en curso remite a las tecnologías del procesamiento de la información y de la comunicación. La tecnología de la información es a esta revolución lo que las nuevas fuentes de energía fueron a las sucesivas revoluciones industriales, de la máquina de vapor a los combustibles fósiles e incluso a la energía nuclear, ya que la generación y distribución de energía fue el elemento clave subyacente en la sociedad industrial.</w:t>
+      </w:r>
+      <w:r>
+        <w:rPr>
+          <w:lang w:val="es-419"/>
+        </w:rPr>
+        <w:t xml:space="preserve">” </w:t>
+      </w:r>
+      <w:r>
+        <w:rPr>
+          <w:lang w:val="es-419"/>
+        </w:rPr>
+        <w:t xml:space="preserve">(Castells, </w:t>
+      </w:r>
+      <w:r>
+        <w:rPr>
+          <w:lang w:val="es-419"/>
+        </w:rPr>
+        <w:t>2000</w:t>
+      </w:r>
+      <w:r>
+        <w:rPr>
+          <w:lang w:val="es-419"/>
+        </w:rPr>
+        <w:t xml:space="preserve">, p. </w:t>
+      </w:r>
+      <w:r>
+        <w:rPr>
+          <w:lang w:val="es-419"/>
+        </w:rPr>
+        <w:t>61</w:t>
+      </w:r>
+      <w:r>
+        <w:rPr>
+          <w:lang w:val="es-419"/>
+        </w:rPr>
+        <w:t>)</w:t>
+      </w:r>
+      <w:r>
+        <w:rPr>
+          <w:lang w:val="es-419"/>
+        </w:rPr>
+        <w:t>.</w:t>
+      </w:r>
+    </w:p>
+    <w:p>
+      <w:pPr>
+        <w:rPr>
+          <w:lang w:val="es-419"/>
+        </w:rPr>
+      </w:pPr>
+    </w:p>
+    <w:p>
+      <w:pPr>
+        <w:rPr>
+          <w:lang w:val="es-419"/>
+        </w:rPr>
+      </w:pPr>
+      <w:r>
+        <w:rPr>
+          <w:lang w:val="es-419"/>
+        </w:rPr>
+        <w:t xml:space="preserve">Redes de comunicación: </w:t>
+      </w:r>
+      <w:r>
+        <w:rPr>
+          <w:lang w:val="es-419"/>
+        </w:rPr>
+        <w:t>Castells define las redes de comunicación como "el medio técnico y organizativo de procesamiento y transmisión de información que se desarrolla en torno a la lógica de las redes".</w:t>
+      </w:r>
+      <w:r>
+        <w:rPr>
+          <w:lang w:val="es-419"/>
+        </w:rPr>
+        <w:t xml:space="preserve"> </w:t>
+      </w:r>
+      <w:r>
+        <w:rPr>
+          <w:lang w:val="es-419"/>
+        </w:rPr>
+        <w:t>"</w:t>
+      </w:r>
+      <w:r>
+        <w:rPr>
+          <w:lang w:val="es-419"/>
+        </w:rPr>
+        <w:t xml:space="preserve">Cuando, posteriormente, la tecnología digital permitió empaquetar todo tipo de mensajes, incluido el sonido, las imágenes y los datos, se constituyó una red capaz de comunicar sus nodos sin </w:t>
+      </w:r>
+      <w:r>
+        <w:rPr>
+          <w:lang w:val="es-419"/>
+        </w:rPr>
+        <w:lastRenderedPageBreak/>
+        <w:t>utilizar centros de control. La universalidad del lenguaje digital y la pura lógica reticular del sistema de comunicación crearon las condiciones tecnológicas para una comunicación horizontal, global.</w:t>
+      </w:r>
+      <w:r>
+        <w:rPr>
+          <w:lang w:val="es-419"/>
+        </w:rPr>
+        <w:t xml:space="preserve">" </w:t>
+      </w:r>
+      <w:r>
+        <w:rPr>
+          <w:lang w:val="es-419"/>
+        </w:rPr>
+        <w:t xml:space="preserve">(Castells, </w:t>
+      </w:r>
+      <w:r>
+        <w:rPr>
+          <w:lang w:val="es-419"/>
+        </w:rPr>
+        <w:t>2000</w:t>
+      </w:r>
+      <w:r>
+        <w:rPr>
+          <w:lang w:val="es-419"/>
+        </w:rPr>
+        <w:t xml:space="preserve">, p. </w:t>
+      </w:r>
+      <w:r>
+        <w:rPr>
+          <w:lang w:val="es-419"/>
+        </w:rPr>
+        <w:t>77</w:t>
+      </w:r>
+      <w:r>
+        <w:rPr>
+          <w:lang w:val="es-419"/>
+        </w:rPr>
+        <w:t>)</w:t>
+      </w:r>
+      <w:r>
+        <w:rPr>
+          <w:lang w:val="es-419"/>
+        </w:rPr>
+        <w:t>.</w:t>
+      </w:r>
+    </w:p>
+    <w:p>
+      <w:pPr>
+        <w:rPr>
+          <w:lang w:val="es-419"/>
+        </w:rPr>
+      </w:pPr>
+    </w:p>
+    <w:p>
+      <w:pPr>
+        <w:rPr>
+          <w:lang w:val="es-419"/>
+        </w:rPr>
+      </w:pPr>
+      <w:r>
+        <w:rPr>
+          <w:lang w:val="es-419"/>
+        </w:rPr>
+        <w:t>La electricidad</w:t>
+      </w:r>
+      <w:r>
+        <w:rPr>
+          <w:lang w:val="es-419"/>
+        </w:rPr>
+        <w:t>: "</w:t>
+      </w:r>
+      <w:r>
+        <w:t xml:space="preserve"> </w:t>
+      </w:r>
+      <w:r>
+        <w:rPr>
+          <w:lang w:val="es-419"/>
+        </w:rPr>
+        <w:t xml:space="preserve">La electricidad fue la energía central de la segunda revolución, pese a otros avances extraordinarios en la química, el acero, el motor de combustión interna, el telégrafo y la telefonía. Ello se debe a que sólo mediante la generación y la distribución de la electricidad todos los otros campos fueron capaces de desarrollar sus aplicaciones y conectarse entre sí. </w:t>
+      </w:r>
+      <w:r>
+        <w:rPr>
+          <w:lang w:val="es-419"/>
+        </w:rPr>
+        <w:t xml:space="preserve">" </w:t>
+      </w:r>
+      <w:r>
+        <w:rPr>
+          <w:lang w:val="es-419"/>
+        </w:rPr>
+        <w:t xml:space="preserve">(Castells, </w:t>
+      </w:r>
+      <w:r>
+        <w:rPr>
+          <w:lang w:val="es-419"/>
+        </w:rPr>
+        <w:t>2000</w:t>
+      </w:r>
+      <w:r>
+        <w:rPr>
+          <w:lang w:val="es-419"/>
+        </w:rPr>
+        <w:t xml:space="preserve">, p. </w:t>
+      </w:r>
+      <w:r>
+        <w:rPr>
+          <w:lang w:val="es-419"/>
+        </w:rPr>
+        <w:t>68</w:t>
+      </w:r>
+      <w:r>
+        <w:rPr>
+          <w:lang w:val="es-419"/>
+        </w:rPr>
+        <w:t>)</w:t>
+      </w:r>
+      <w:r>
+        <w:rPr>
+          <w:lang w:val="es-419"/>
+        </w:rPr>
+        <w:t>.</w:t>
+      </w:r>
+    </w:p>
+    <w:p>
+      <w:pPr>
+        <w:rPr>
+          <w:lang w:val="es-419"/>
+        </w:rPr>
+      </w:pPr>
+    </w:p>
+    <w:p>
+      <w:pPr>
+        <w:rPr>
+          <w:lang w:val="es-419"/>
+        </w:rPr>
+      </w:pPr>
+      <w:r>
+        <w:rPr>
+          <w:lang w:val="es-419"/>
+        </w:rPr>
+        <w:t>Paradigma tecnológico: El paradigma tecnológico es el conjunto de supuestos, principios, valores y normas que rigen el desarrollo y aplicación de las tecnologías en una sociedad.</w:t>
+      </w:r>
+      <w:r>
+        <w:rPr>
+          <w:lang w:val="es-419"/>
+        </w:rPr>
+        <w:t xml:space="preserve"> “</w:t>
+      </w:r>
+      <w:r>
+        <w:rPr>
+          <w:lang w:val="es-419"/>
+        </w:rPr>
+        <w:t>La primera característica del nuevo paradigma es que la información es su materia prima: son tecnologías para actuar sobre la información, no sólo información para actuar sobre la tecnología, como era el caso en las revoluciones tecnológicas previas.</w:t>
+      </w:r>
+      <w:r>
+        <w:rPr>
+          <w:lang w:val="es-419"/>
+        </w:rPr>
+        <w:t>”</w:t>
+      </w:r>
+      <w:r>
+        <w:rPr>
+          <w:lang w:val="es-419"/>
+        </w:rPr>
+        <w:t xml:space="preserve"> </w:t>
+      </w:r>
+      <w:r>
+        <w:rPr>
+          <w:lang w:val="es-419"/>
+        </w:rPr>
+        <w:t xml:space="preserve">(Castells, </w:t>
+      </w:r>
+      <w:r>
+        <w:rPr>
+          <w:lang w:val="es-419"/>
+        </w:rPr>
+        <w:t>2000</w:t>
+      </w:r>
+      <w:r>
+        <w:rPr>
+          <w:lang w:val="es-419"/>
+        </w:rPr>
+        <w:t xml:space="preserve">, p. </w:t>
+      </w:r>
+      <w:r>
+        <w:rPr>
+          <w:lang w:val="es-419"/>
+        </w:rPr>
+        <w:t>104</w:t>
+      </w:r>
+      <w:r>
+        <w:rPr>
+          <w:lang w:val="es-419"/>
+        </w:rPr>
+        <w:t>)</w:t>
+      </w:r>
+      <w:r>
+        <w:rPr>
+          <w:lang w:val="es-419"/>
+        </w:rPr>
+        <w:t>.</w:t>
+      </w:r>
+    </w:p>
+    <w:p>
+      <w:pPr>
+        <w:rPr>
+          <w:lang w:val="es-419"/>
+        </w:rPr>
+      </w:pPr>
+    </w:p>
+    <w:p>
+      <w:pPr>
+        <w:rPr>
+          <w:lang w:val="es-419"/>
+        </w:rPr>
+      </w:pPr>
+      <w:r>
+        <w:rPr>
+          <w:lang w:val="es-419"/>
+        </w:rPr>
+        <w:t>L</w:t>
+      </w:r>
+      <w:r>
+        <w:rPr>
+          <w:lang w:val="es-419"/>
+        </w:rPr>
+        <w:t xml:space="preserve">as redes de </w:t>
+      </w:r>
+      <w:bookmarkStart w:id="0" w:name="_Hlk133374014"/>
+      <w:r>
+        <w:rPr>
+          <w:lang w:val="es-419"/>
+        </w:rPr>
+        <w:t>la innovación tecnológica</w:t>
+      </w:r>
+      <w:bookmarkEnd w:id="0"/>
+      <w:r>
+        <w:rPr>
+          <w:lang w:val="es-419"/>
+        </w:rPr>
+        <w:t xml:space="preserve">: </w:t>
+      </w:r>
+      <w:r>
+        <w:rPr>
+          <w:lang w:val="es-419"/>
+        </w:rPr>
+        <w:t>L</w:t>
+      </w:r>
+      <w:r>
+        <w:rPr>
+          <w:lang w:val="es-419"/>
+        </w:rPr>
+        <w:t xml:space="preserve">a innovación tecnológica </w:t>
+      </w:r>
+      <w:r>
+        <w:rPr>
+          <w:lang w:val="es-419"/>
+        </w:rPr>
+        <w:t>es un conjunto de prácticas y formas de expresión cultural que emergen a través de la utilización de las tecnologías de la información y la comunicación.</w:t>
+      </w:r>
+      <w:r>
+        <w:rPr>
+          <w:lang w:val="es-419"/>
+        </w:rPr>
+        <w:t xml:space="preserve"> “</w:t>
+      </w:r>
+      <w:r>
+        <w:rPr>
+          <w:lang w:val="es-419"/>
+        </w:rPr>
+        <w:t>el desarrollo de la revolución tecnológica contribuyó a la formación de un entorno innovador en el que descubrimientos y aplicaciones interactuaban y eran puestos a prueba en un proceso recurrente de ensayo y error, de aprender haciendo;</w:t>
+      </w:r>
+      <w:r>
+        <w:rPr>
+          <w:lang w:val="es-419"/>
+        </w:rPr>
+        <w:t xml:space="preserve">” </w:t>
+      </w:r>
+      <w:r>
+        <w:rPr>
+          <w:lang w:val="es-419"/>
+        </w:rPr>
+        <w:t xml:space="preserve">(Castells, </w:t>
+      </w:r>
+      <w:r>
+        <w:rPr>
+          <w:lang w:val="es-419"/>
+        </w:rPr>
+        <w:t>2000</w:t>
+      </w:r>
+      <w:r>
+        <w:rPr>
+          <w:lang w:val="es-419"/>
+        </w:rPr>
+        <w:t xml:space="preserve">, p. </w:t>
+      </w:r>
+      <w:r>
+        <w:rPr>
+          <w:lang w:val="es-419"/>
+        </w:rPr>
+        <w:t>99</w:t>
+      </w:r>
+      <w:r>
+        <w:rPr>
+          <w:lang w:val="es-419"/>
+        </w:rPr>
+        <w:t>)</w:t>
+      </w:r>
+      <w:r>
+        <w:rPr>
+          <w:lang w:val="es-419"/>
+        </w:rPr>
+        <w:t>.</w:t>
+      </w:r>
+    </w:p>
+    <w:p>
+      <w:pPr>
+        <w:rPr>
+          <w:lang w:val="es-419"/>
+        </w:rPr>
+      </w:pPr>
+    </w:p>
+    <w:p>
+      <w:pPr>
+        <w:rPr>
+          <w:lang w:val="es-419"/>
+        </w:rPr>
+      </w:pPr>
+      <w:r>
+        <w:rPr>
+          <w:lang w:val="es-419"/>
+        </w:rPr>
+        <w:t>"Tecnología de la información": según Castells, la tecnología de la información es el conjunto de herramientas, procesos y conocimientos que permiten el procesamiento y la transmisión de información de forma rápida y en grandes cantidades.</w:t>
+      </w:r>
+      <w:r>
+        <w:rPr>
+          <w:lang w:val="es-419"/>
+        </w:rPr>
+        <w:t xml:space="preserve"> “</w:t>
+      </w:r>
+      <w:r>
+        <w:rPr>
+          <w:lang w:val="es-419"/>
+        </w:rPr>
+        <w:t>Sin rendirnos necesariamente al relativismo histórico, cabe decir que la revolución de la tecnología de la información fue cultural, histórica y espacialmente dependiente de un conjunto muy específico de circunstancias cuyas características marcaron su evolución futura.</w:t>
+      </w:r>
+      <w:r>
+        <w:rPr>
+          <w:lang w:val="es-419"/>
+        </w:rPr>
+        <w:t xml:space="preserve">” </w:t>
+      </w:r>
+      <w:r>
+        <w:rPr>
+          <w:lang w:val="es-419"/>
+        </w:rPr>
+        <w:t xml:space="preserve">(Castells, </w:t>
+      </w:r>
+      <w:r>
+        <w:rPr>
+          <w:lang w:val="es-419"/>
+        </w:rPr>
+        <w:t>2000</w:t>
+      </w:r>
+      <w:r>
+        <w:rPr>
+          <w:lang w:val="es-419"/>
+        </w:rPr>
+        <w:t xml:space="preserve">, p. </w:t>
+      </w:r>
+      <w:r>
+        <w:rPr>
+          <w:lang w:val="es-419"/>
+        </w:rPr>
+        <w:t>94</w:t>
+      </w:r>
+      <w:r>
+        <w:rPr>
+          <w:lang w:val="es-419"/>
+        </w:rPr>
+        <w:t>)</w:t>
+      </w:r>
+      <w:r>
+        <w:rPr>
+          <w:lang w:val="es-419"/>
+        </w:rPr>
+        <w:t>.</w:t>
+      </w:r>
+    </w:p>
+    <w:p>
+      <w:pPr>
+        <w:rPr>
+          <w:lang w:val="es-419"/>
+        </w:rPr>
+      </w:pPr>
+    </w:p>
+    <w:p>
+      <w:pPr>
+        <w:rPr>
+          <w:lang w:val="es-419"/>
+        </w:rPr>
+      </w:pPr>
+      <w:r>
+        <w:rPr>
+          <w:lang w:val="es-419"/>
+        </w:rPr>
+        <w:t>El Internet</w:t>
+      </w:r>
+      <w:r>
+        <w:rPr>
+          <w:lang w:val="es-419"/>
+        </w:rPr>
+        <w:t>: "</w:t>
+      </w:r>
+      <w:r>
+        <w:rPr>
+          <w:lang w:val="es-419"/>
+        </w:rPr>
+        <w:t>Cada paso de gigante en un campo tecnológico específico amplifica los efectos de las tecnologías de la información relacionadas. La convergencia de todas estas tecnologías electrónicas en el campo de la comunicación interactiva condujo a la constitución de Internet, quizá el medio tecnológico más revolucionario de la era de la información.</w:t>
+      </w:r>
+      <w:r>
+        <w:rPr>
+          <w:lang w:val="es-419"/>
+        </w:rPr>
+        <w:t>" (Castells, 200</w:t>
+      </w:r>
+      <w:r>
+        <w:rPr>
+          <w:lang w:val="es-419"/>
+        </w:rPr>
+        <w:t>0</w:t>
+      </w:r>
+      <w:r>
+        <w:rPr>
+          <w:lang w:val="es-419"/>
+        </w:rPr>
+        <w:t xml:space="preserve">, p. </w:t>
+      </w:r>
+      <w:r>
+        <w:rPr>
+          <w:lang w:val="es-419"/>
+        </w:rPr>
+        <w:t>7</w:t>
+      </w:r>
+      <w:r>
+        <w:rPr>
+          <w:lang w:val="es-419"/>
+        </w:rPr>
+        <w:t>6).</w:t>
+      </w:r>
+    </w:p>
+    <w:p>
+      <w:pPr>
+        <w:rPr>
+          <w:b/>
+          <w:bCs/>
+          <w:lang w:val="es-419"/>
+        </w:rPr>
+      </w:pPr>
+      <w:r>
+        <w:rPr>
+          <w:b/>
+          <w:bCs/>
+          <w:lang w:val="es-419"/>
+        </w:rPr>
+        <w:lastRenderedPageBreak/>
+        <w:t>ELEMENTOS METODOLÓGICOS IDENTIFICADOS EN EL CAPÍTULO:</w:t>
+      </w:r>
+    </w:p>
+    <w:p>
+      <w:pPr>
+        <w:rPr>
+          <w:lang w:val="es-419"/>
+        </w:rPr>
+      </w:pPr>
+    </w:p>
+    <w:p>
+      <w:pPr>
+        <w:rPr>
+          <w:lang w:val="es-419"/>
+        </w:rPr>
+      </w:pPr>
+    </w:p>
+    <w:p>
+      <w:pPr>
+        <w:pStyle w:val="Prrafodelista"/>
+        <w:numPr>
+          <w:ilvl w:val="0"/>
+          <w:numId w:val="1"/>
+        </w:numPr>
+        <w:rPr>
+          <w:lang w:val="es-419"/>
+        </w:rPr>
+      </w:pPr>
+      <w:r>
+        <w:rPr>
+          <w:b/>
+          <w:bCs/>
+          <w:lang w:val="es-419"/>
+        </w:rPr>
+        <w:t>Análisis histórico</w:t>
+      </w:r>
+      <w:r>
+        <w:rPr>
+          <w:lang w:val="es-419"/>
+        </w:rPr>
+        <w:t>: Castells realiza un análisis histórico para comprender cómo la tecnología de la información ha revolucionado la sociedad.</w:t>
+      </w:r>
+      <w:r>
+        <w:rPr>
+          <w:lang w:val="es-419"/>
+        </w:rPr>
+        <w:t xml:space="preserve"> </w:t>
+      </w:r>
+    </w:p>
+    <w:p>
+      <w:pPr>
+        <w:rPr>
+          <w:lang w:val="es-419"/>
+        </w:rPr>
+      </w:pPr>
+      <w:r>
+        <w:rPr>
+          <w:lang w:val="es-419"/>
+        </w:rPr>
+        <w:t>"Debido a la trascendencia de los contextos históricos específicos para las trayectorias tecnológicas ya la forma particular de interacción de la tecnología y la sociedad es importante recordar unas cuantas fechas asociadas con descubrimientos esenciales en las tecnologías de la información. " (Castells, 200</w:t>
+      </w:r>
+      <w:r>
+        <w:rPr>
+          <w:lang w:val="es-419"/>
+        </w:rPr>
+        <w:t>0</w:t>
+      </w:r>
+      <w:r>
+        <w:rPr>
+          <w:lang w:val="es-419"/>
+        </w:rPr>
+        <w:t xml:space="preserve">, p. </w:t>
+      </w:r>
+      <w:r>
+        <w:rPr>
+          <w:lang w:val="es-419"/>
+        </w:rPr>
+        <w:t>86</w:t>
+      </w:r>
+      <w:r>
+        <w:rPr>
+          <w:lang w:val="es-419"/>
+        </w:rPr>
+        <w:t>).</w:t>
+      </w:r>
+    </w:p>
+    <w:p>
+      <w:pPr>
+        <w:rPr>
+          <w:lang w:val="es-419"/>
+        </w:rPr>
+      </w:pPr>
+    </w:p>
+    <w:p>
+      <w:pPr>
+        <w:pStyle w:val="Prrafodelista"/>
+        <w:numPr>
+          <w:ilvl w:val="0"/>
+          <w:numId w:val="1"/>
+        </w:numPr>
+        <w:rPr>
+          <w:lang w:val="es-419"/>
+        </w:rPr>
+      </w:pPr>
+      <w:r>
+        <w:rPr>
+          <w:b/>
+          <w:bCs/>
+          <w:lang w:val="es-419"/>
+        </w:rPr>
+        <w:t>Enfoque multidisciplinario</w:t>
+      </w:r>
+      <w:r>
+        <w:rPr>
+          <w:lang w:val="es-419"/>
+        </w:rPr>
+        <w:t>: El autor utiliza un enfoque multidisciplinario para analizar la revolución tecnológica y sus implicaciones sociales.</w:t>
       </w:r>
     </w:p>
     <w:p>
@@ -1843,40 +3235,228 @@
         <w:rPr>
           <w:lang w:val="es-419"/>
         </w:rPr>
-        <w:t xml:space="preserve">El pensamiento de la complejidad debe considerarse un método para la comprensión de la diversidad más que una metateoría unificada. Su valor epistemológico podría derivarse del reconocimiento del carácter autoorganizativo de la naturaleza y de la sociedad. No se trata de que no existan reglas, sino de que las reglas se crean, y se modifican, en un proceso incesante de acciones deliberativas e interacciones únicas. Así, en 1999 un joven investigador del Santa Fe </w:t>
-      </w:r>
-      <w:proofErr w:type="spellStart"/>
-      <w:r>
-        <w:rPr>
-          <w:lang w:val="es-419"/>
-        </w:rPr>
-        <w:t>Institute</w:t>
-      </w:r>
-      <w:proofErr w:type="spellEnd"/>
-      <w:r>
-        <w:rPr>
-          <w:lang w:val="es-419"/>
-        </w:rPr>
-        <w:t xml:space="preserve">, Duncan Watts, propuso un análisis formal de la lógica de conexión en red subyacente a la formación de </w:t>
-      </w:r>
+        <w:t>Nuevos conceptos clave, como los de atractores, imágenes de fase, propiedades emergentes o fractales ofrecen nuevas perspectivas para entender observaciones del comportamiento de los sistemas vivos, incluidos los sistemas sociales, preparando así el camino para un nexo teórico entre diversos campos de la ciencia.</w:t>
+      </w:r>
+      <w:r>
+        <w:rPr>
+          <w:lang w:val="es-419"/>
+        </w:rPr>
+        <w:t xml:space="preserve">” </w:t>
+      </w:r>
+      <w:r>
+        <w:rPr>
+          <w:lang w:val="es-419"/>
+        </w:rPr>
+        <w:t>(Castells, 200</w:t>
+      </w:r>
+      <w:r>
+        <w:rPr>
+          <w:lang w:val="es-419"/>
+        </w:rPr>
+        <w:t>0</w:t>
+      </w:r>
+      <w:r>
+        <w:rPr>
+          <w:lang w:val="es-419"/>
+        </w:rPr>
+        <w:t xml:space="preserve">, p. </w:t>
+      </w:r>
+      <w:r>
+        <w:rPr>
+          <w:lang w:val="es-419"/>
+        </w:rPr>
+        <w:t>110</w:t>
+      </w:r>
+      <w:r>
+        <w:rPr>
+          <w:lang w:val="es-419"/>
+        </w:rPr>
+        <w:t>).</w:t>
+      </w:r>
+    </w:p>
+    <w:p>
+      <w:pPr>
+        <w:rPr>
+          <w:lang w:val="es-419"/>
+        </w:rPr>
+      </w:pPr>
+    </w:p>
+    <w:p>
+      <w:pPr>
+        <w:pStyle w:val="Prrafodelista"/>
+        <w:numPr>
+          <w:ilvl w:val="0"/>
+          <w:numId w:val="1"/>
+        </w:numPr>
+        <w:rPr>
+          <w:lang w:val="es-419"/>
+        </w:rPr>
+      </w:pPr>
+      <w:r>
+        <w:rPr>
+          <w:b/>
+          <w:bCs/>
+          <w:lang w:val="es-419"/>
+        </w:rPr>
+        <w:t>Análisis comparativo</w:t>
+      </w:r>
+      <w:r>
+        <w:rPr>
+          <w:lang w:val="es-419"/>
+        </w:rPr>
+        <w:t>: El autor compara la revolución de la tecnología de la información con la Revolución Industrial del siglo XIX para destacar las similitudes y diferencias.</w:t>
+      </w:r>
+    </w:p>
+    <w:p>
+      <w:pPr>
+        <w:rPr>
+          <w:lang w:val="es-419"/>
+        </w:rPr>
+      </w:pPr>
+      <w:r>
+        <w:rPr>
+          <w:lang w:val="es-419"/>
+        </w:rPr>
+        <w:t>"Existe un rasgo adicional que caracteriza a la revolución de la tecnología de la información comparada con sus predecesoras históricas. Mokyr ha expuesto que las revoluciones tecnológicas se dieron sólo en unas cuantas sociedades y se difundieron en un área geográfica relativamente limitada, viviendo a menudo en un espacio y tiempo aislados con respecto a otras regiones del planeta. " (Castells, 2000, p. 62).</w:t>
+      </w:r>
+    </w:p>
+    <w:p>
+      <w:pPr>
+        <w:ind w:firstLine="0"/>
+        <w:rPr>
+          <w:lang w:val="es-419"/>
+        </w:rPr>
+      </w:pPr>
+    </w:p>
+    <w:p>
+      <w:pPr>
+        <w:pStyle w:val="Prrafodelista"/>
+        <w:numPr>
+          <w:ilvl w:val="0"/>
+          <w:numId w:val="1"/>
+        </w:numPr>
+        <w:rPr>
+          <w:lang w:val="es-419"/>
+        </w:rPr>
+      </w:pPr>
+      <w:r>
+        <w:rPr>
+          <w:b/>
+          <w:bCs/>
+          <w:lang w:val="es-419"/>
+        </w:rPr>
+        <w:t>Análisis de Casos</w:t>
+      </w:r>
+      <w:r>
+        <w:rPr>
+          <w:lang w:val="es-419"/>
+        </w:rPr>
+        <w:t xml:space="preserve">: </w:t>
+      </w:r>
+      <w:r>
+        <w:rPr>
+          <w:lang w:val="es-419"/>
+        </w:rPr>
+        <w:t>"Un caso a propósito es el del telégrafo eléctrico que, utilizado por primera vez de forma experimental en la década de 1790 y ampliamente extendido en 1837, sólo pudo convertirse en una red de comunicación que conectara al mundo a gran escala cuando pudo depender de la difusión de la electricidad. " (Castells, 2000, p. 68).</w:t>
+      </w:r>
+    </w:p>
+    <w:p>
+      <w:pPr>
+        <w:rPr>
+          <w:lang w:val="es-419"/>
+        </w:rPr>
+      </w:pPr>
+    </w:p>
+    <w:p>
+      <w:pPr>
+        <w:pStyle w:val="Prrafodelista"/>
+        <w:numPr>
+          <w:ilvl w:val="0"/>
+          <w:numId w:val="1"/>
+        </w:numPr>
+        <w:rPr>
+          <w:lang w:val="es-419"/>
+        </w:rPr>
+      </w:pPr>
+      <w:r>
+        <w:rPr>
+          <w:b/>
+          <w:bCs/>
+          <w:lang w:val="es-419"/>
+        </w:rPr>
+        <w:t>Enfoque teórico</w:t>
+      </w:r>
+      <w:r>
+        <w:rPr>
+          <w:lang w:val="es-419"/>
+        </w:rPr>
+        <w:t>: El autor utiliza un enfoque teórico para analizar los cambios sociales provocados por la tecnología de la información, basado en conceptos clave como redes y flujos.</w:t>
+      </w:r>
+    </w:p>
+    <w:p>
+      <w:pPr>
+        <w:rPr>
+          <w:lang w:val="es-419"/>
+        </w:rPr>
+      </w:pPr>
       <w:r>
         <w:rPr>
           <w:lang w:val="es-419"/>
         </w:rPr>
         <w:lastRenderedPageBreak/>
-        <w:t xml:space="preserve">“pequeños mundos”, es decir, al amplio conjunto de conexiones, en la naturaleza y en la sociedad, entre elementos que, aunque no se comuniquen de forma directa, de </w:t>
-      </w:r>
-      <w:r>
-        <w:rPr>
-          <w:lang w:val="es-419"/>
-        </w:rPr>
-        <w:t>hecho,</w:t>
-      </w:r>
-      <w:r>
-        <w:rPr>
-          <w:lang w:val="es-419"/>
-        </w:rPr>
-        <w:t xml:space="preserve"> están relacionados por una corta cadena de intermediarios.</w:t>
+        <w:t>"Algunos experimentos de investigación avanzada en la interacción entre ser humano y ordenador se basan en el uso de interfaces cerebrales adaptativas que reconocen estados mentales a partir de las señales de electroencefalogramas espontáneos (EEG) on-line, basadas en la teoría de redes neuronales artificiales. Así, en 1999, en el European Union Joint Research Center de Ispra, Italia, el científico informático José Millán y sus colegas lograron mostrar experimentalmente que sujetos provistos de un casco EEG compacto podían comunicarse mediante el control consciente de sus pensamientos96." (Castells, 2000, p. 107).</w:t>
+      </w:r>
+    </w:p>
+    <w:p>
+      <w:pPr>
+        <w:rPr>
+          <w:lang w:val="es-419"/>
+        </w:rPr>
+      </w:pPr>
+    </w:p>
+    <w:p>
+      <w:pPr>
+        <w:pStyle w:val="Prrafodelista"/>
+        <w:numPr>
+          <w:ilvl w:val="0"/>
+          <w:numId w:val="1"/>
+        </w:numPr>
+        <w:rPr>
+          <w:lang w:val="es-419"/>
+        </w:rPr>
+      </w:pPr>
+      <w:r>
+        <w:rPr>
+          <w:b/>
+          <w:bCs/>
+          <w:lang w:val="es-419"/>
+        </w:rPr>
+        <w:t>Enfoque holístico</w:t>
+      </w:r>
+      <w:r>
+        <w:rPr>
+          <w:lang w:val="es-419"/>
+        </w:rPr>
+        <w:t>: Castells adopta un enfoque holístico para analizar la revolución de la tecnología de la información, considerando sus dimensiones económicas, políticas, culturales y tecnológicas.</w:t>
+      </w:r>
+    </w:p>
+    <w:p>
+      <w:pPr>
+        <w:rPr>
+          <w:lang w:val="es-419"/>
+        </w:rPr>
+      </w:pPr>
+      <w:r>
+        <w:rPr>
+          <w:lang w:val="es-419"/>
+        </w:rPr>
+        <w:t>“</w:t>
+      </w:r>
+      <w:r>
+        <w:rPr>
+          <w:lang w:val="es-419"/>
+        </w:rPr>
+        <w:t>la dimensión social de la revolución de la tecnología de la información parece obligada a seguir la ley sobre la relación entre tecnología y sociedad propuesta hace tiempo por Melvin Kranzberg: “La primera ley de Kranzberg dice lo siguiente: La tecnología no es buena ni mala, ni tampoco neutral”104. Es en efecto una fuerza, probablemente más que nunca bajo el paradigma tecnológico actual, que penetra en el núcleo de la vida y la mente 105. Pero su despliegue real en el ámbito de la acción social consciente y la compleja matriz de interacción de las fuerzas tecnológicas desatadas por nuestra especie, y la misma especie, son una cuestión que ha de investigarse, más que una fatalidad ineludible</w:t>
       </w:r>
       <w:r>
         <w:rPr>
@@ -1888,13 +3468,13 @@
         <w:rPr>
           <w:lang w:val="es-419"/>
         </w:rPr>
-        <w:t xml:space="preserve">(Castells, 2000, p. </w:t>
-      </w:r>
-      <w:r>
-        <w:rPr>
-          <w:lang w:val="es-419"/>
-        </w:rPr>
-        <w:t>109</w:t>
+        <w:t>(Castells, 2000, p. 1</w:t>
+      </w:r>
+      <w:r>
+        <w:rPr>
+          <w:lang w:val="es-419"/>
+        </w:rPr>
+        <w:t>11</w:t>
       </w:r>
       <w:r>
         <w:rPr>
@@ -1902,6 +3482,652 @@
         </w:rPr>
         <w:t>).</w:t>
       </w:r>
+    </w:p>
+    <w:p>
+      <w:pPr>
+        <w:rPr>
+          <w:lang w:val="es-419"/>
+        </w:rPr>
+      </w:pPr>
+    </w:p>
+    <w:p>
+      <w:pPr>
+        <w:pStyle w:val="Prrafodelista"/>
+        <w:numPr>
+          <w:ilvl w:val="0"/>
+          <w:numId w:val="1"/>
+        </w:numPr>
+        <w:rPr>
+          <w:lang w:val="es-419"/>
+        </w:rPr>
+      </w:pPr>
+      <w:r>
+        <w:rPr>
+          <w:b/>
+          <w:bCs/>
+          <w:lang w:val="es-419"/>
+        </w:rPr>
+        <w:t>Análisis de tendencias</w:t>
+      </w:r>
+      <w:r>
+        <w:rPr>
+          <w:lang w:val="es-419"/>
+        </w:rPr>
+        <w:t>: "El surgimiento de la sociedad red, que trataré de analizar en los capítulos siguientes de este volumen, no puede entenderse sin la interacción de estas dos tendencias relativamente autónomas: el desarrollo de las nuevas tecnologías de la información y el intento de la antigua sociedad de reequiparse mediante el uso del poder de la tecnología para servir a la tecnología del poder. " (Castells, 2000, p. 94).</w:t>
+      </w:r>
+    </w:p>
+    <w:p>
+      <w:pPr>
+        <w:rPr>
+          <w:lang w:val="es-419"/>
+        </w:rPr>
+      </w:pPr>
+    </w:p>
+    <w:p>
+      <w:pPr>
+        <w:rPr>
+          <w:lang w:val="es-419"/>
+        </w:rPr>
+      </w:pPr>
+    </w:p>
+    <w:p>
+      <w:pPr>
+        <w:rPr>
+          <w:lang w:val="es-419"/>
+        </w:rPr>
+      </w:pPr>
+    </w:p>
+    <w:p>
+      <w:pPr>
+        <w:rPr>
+          <w:b/>
+          <w:bCs/>
+          <w:lang w:val="es-419"/>
+        </w:rPr>
+      </w:pPr>
+      <w:r>
+        <w:rPr>
+          <w:b/>
+          <w:bCs/>
+          <w:lang w:val="es-419"/>
+        </w:rPr>
+        <w:t xml:space="preserve">¿QUÉ PREGUNTAS </w:t>
+      </w:r>
+      <w:r>
+        <w:rPr>
+          <w:b/>
+          <w:bCs/>
+          <w:lang w:val="es-419"/>
+        </w:rPr>
+        <w:t>GENERA</w:t>
+      </w:r>
+      <w:r>
+        <w:rPr>
+          <w:b/>
+          <w:bCs/>
+          <w:lang w:val="es-419"/>
+        </w:rPr>
+        <w:t xml:space="preserve"> EL TEXTO?</w:t>
+      </w:r>
+    </w:p>
+    <w:p>
+      <w:pPr>
+        <w:rPr>
+          <w:lang w:val="es-419"/>
+        </w:rPr>
+      </w:pPr>
+    </w:p>
+    <w:p>
+      <w:pPr>
+        <w:rPr>
+          <w:lang w:val="es-419"/>
+        </w:rPr>
+      </w:pPr>
+      <w:r>
+        <w:rPr>
+          <w:lang w:val="es-419"/>
+        </w:rPr>
+        <w:t>¿Cómo ha sido el impacto de las tecnologías de la información en la administración pública a nivel global?</w:t>
+      </w:r>
+    </w:p>
+    <w:p>
+      <w:pPr>
+        <w:rPr>
+          <w:lang w:val="es-419"/>
+        </w:rPr>
+      </w:pPr>
+      <w:r>
+        <w:rPr>
+          <w:lang w:val="es-419"/>
+        </w:rPr>
+        <w:lastRenderedPageBreak/>
+        <w:t>¿Cuáles son las lecciones que se pueden extraer de la Revolución Industrial y la Revolución de la Tecnología de la Información para mejorar la eficiencia de la administración pública?</w:t>
+      </w:r>
+    </w:p>
+    <w:p>
+      <w:pPr>
+        <w:rPr>
+          <w:lang w:val="es-419"/>
+        </w:rPr>
+      </w:pPr>
+      <w:r>
+        <w:rPr>
+          <w:lang w:val="es-419"/>
+        </w:rPr>
+        <w:t>¿Cómo se pueden integrar las tecnologías de la información y la comunicación en la administración pública colombiana de manera efectiva y sostenible, teniendo en cuenta el contexto social y político del país?</w:t>
+      </w:r>
+    </w:p>
+    <w:p>
+      <w:pPr>
+        <w:rPr>
+          <w:lang w:val="es-419"/>
+        </w:rPr>
+      </w:pPr>
+      <w:r>
+        <w:rPr>
+          <w:lang w:val="es-419"/>
+        </w:rPr>
+        <w:t>¿Qué modelos y actores son relevantes en el proceso de integración de las tecnologías de la información en la administración pública, y cuál es el papel de los centros de poder en este proceso?</w:t>
+      </w:r>
+    </w:p>
+    <w:p>
+      <w:pPr>
+        <w:rPr>
+          <w:lang w:val="es-419"/>
+        </w:rPr>
+      </w:pPr>
+      <w:r>
+        <w:rPr>
+          <w:lang w:val="es-419"/>
+        </w:rPr>
+        <w:t>¿Cómo se pueden superar las divisiones tecnológicas y sociales en la implementación de tecnologías de la información en la administración pública, y garantizar que todos los ciudadanos tengan acceso a los servicios y beneficios que estas tecnologías ofrecen?</w:t>
+      </w:r>
+    </w:p>
+    <w:p>
+      <w:pPr>
+        <w:rPr>
+          <w:lang w:val="es-419"/>
+        </w:rPr>
+      </w:pPr>
+    </w:p>
+    <w:p>
+      <w:pPr>
+        <w:rPr>
+          <w:lang w:val="es-419"/>
+        </w:rPr>
+      </w:pPr>
+    </w:p>
+    <w:p>
+      <w:pPr>
+        <w:rPr>
+          <w:lang w:val="es-419"/>
+        </w:rPr>
+      </w:pPr>
+    </w:p>
+    <w:p>
+      <w:pPr>
+        <w:rPr>
+          <w:b/>
+          <w:bCs/>
+          <w:lang w:val="es-419"/>
+        </w:rPr>
+      </w:pPr>
+      <w:r>
+        <w:rPr>
+          <w:b/>
+          <w:bCs/>
+          <w:lang w:val="es-419"/>
+        </w:rPr>
+        <w:t>¿Qué conclusiones saca usted de la lectura? ¿Qué aprendió de ella?</w:t>
+      </w:r>
+    </w:p>
+    <w:p>
+      <w:pPr>
+        <w:rPr>
+          <w:lang w:val="es-419"/>
+        </w:rPr>
+      </w:pPr>
+    </w:p>
+    <w:p>
+      <w:pPr>
+        <w:rPr>
+          <w:lang w:val="es-419"/>
+        </w:rPr>
+      </w:pPr>
+      <w:r>
+        <w:rPr>
+          <w:lang w:val="es-419"/>
+        </w:rPr>
+        <w:t>E</w:t>
+      </w:r>
+      <w:r>
+        <w:rPr>
+          <w:lang w:val="es-419"/>
+        </w:rPr>
+        <w:t xml:space="preserve">l </w:t>
+      </w:r>
+      <w:r>
+        <w:rPr>
+          <w:lang w:val="es-419"/>
+        </w:rPr>
+        <w:t>primer capítulo de "La Sociedad Red"</w:t>
+      </w:r>
+      <w:r>
+        <w:rPr>
+          <w:lang w:val="es-419"/>
+        </w:rPr>
+        <w:t xml:space="preserve">: </w:t>
+      </w:r>
+      <w:r>
+        <w:rPr>
+          <w:lang w:val="es-419"/>
+        </w:rPr>
+        <w:t>La Revolución De La Tecnología De La Información,</w:t>
+      </w:r>
+      <w:r>
+        <w:rPr>
+          <w:rFonts w:ascii="Segoe UI" w:hAnsi="Segoe UI"/>
+          <w:color w:val="343541"/>
+        </w:rPr>
+        <w:t xml:space="preserve"> </w:t>
+      </w:r>
+      <w:r>
+        <w:rPr>
+          <w:lang w:val="es-419"/>
+        </w:rPr>
+        <w:t>ofrece una visión general de los cambios fundamentales que la tecnología de la información ha producido en nuestra sociedad. Además, destaca la necesidad de comprender estas transformaciones para poder abordar los retos políticos, económicos y sociales que plantean.</w:t>
+      </w:r>
+    </w:p>
+    <w:p>
+      <w:pPr>
+        <w:rPr>
+          <w:lang w:val="es-419"/>
+        </w:rPr>
+      </w:pPr>
+    </w:p>
+    <w:p>
+      <w:pPr>
+        <w:rPr>
+          <w:lang w:val="es-419"/>
+        </w:rPr>
+      </w:pPr>
+      <w:r>
+        <w:rPr>
+          <w:lang w:val="es-419"/>
+        </w:rPr>
+        <w:t>1. La revolución de la tecnología de la información es una revolución histórica que ha transformado la sociedad en la que vivimos.</w:t>
+      </w:r>
+    </w:p>
+    <w:p>
+      <w:pPr>
+        <w:rPr>
+          <w:lang w:val="es-419"/>
+        </w:rPr>
+      </w:pPr>
+      <w:r>
+        <w:rPr>
+          <w:lang w:val="es-419"/>
+        </w:rPr>
+        <w:t>2. La tecnología de la información ha creado una nueva forma de sociedad, la sociedad red, caracterizada por la interconexión global de personas y organizaciones.</w:t>
+      </w:r>
+    </w:p>
+    <w:p>
+      <w:pPr>
+        <w:rPr>
+          <w:lang w:val="es-419"/>
+        </w:rPr>
+      </w:pPr>
+      <w:r>
+        <w:rPr>
+          <w:lang w:val="es-419"/>
+        </w:rPr>
+        <w:t>3. La revolución de la tecnología de la información ha cambiado la naturaleza del trabajo, la economía y la cultura.</w:t>
+      </w:r>
+    </w:p>
+    <w:p>
+      <w:pPr>
+        <w:rPr>
+          <w:lang w:val="es-419"/>
+        </w:rPr>
+      </w:pPr>
+      <w:r>
+        <w:rPr>
+          <w:lang w:val="es-419"/>
+        </w:rPr>
+        <w:t>4. La revolución de la tecnología de la información ha tenido efectos significativos en la política y en la democracia.</w:t>
+      </w:r>
+    </w:p>
+    <w:p>
+      <w:pPr>
+        <w:rPr>
+          <w:lang w:val="es-419"/>
+        </w:rPr>
+      </w:pPr>
+      <w:r>
+        <w:rPr>
+          <w:lang w:val="es-419"/>
+        </w:rPr>
+        <w:t>5. La tecnología de la información ha permitido la creación de nuevas formas de poder y de control social.</w:t>
+      </w:r>
+    </w:p>
+    <w:p>
+      <w:pPr>
+        <w:rPr>
+          <w:lang w:val="es-419"/>
+        </w:rPr>
+      </w:pPr>
+    </w:p>
+    <w:p>
+      <w:pPr>
+        <w:rPr>
+          <w:lang w:val="es-419"/>
+        </w:rPr>
+      </w:pPr>
+      <w:r>
+        <w:rPr>
+          <w:lang w:val="es-419"/>
+        </w:rPr>
+        <w:lastRenderedPageBreak/>
+        <w:t>"La revolución de la tecnología de la información se ha convertido en la principal fuerza impulsora del cambio social en nuestro tiempo" (p. 17).</w:t>
+      </w:r>
+    </w:p>
+    <w:p>
+      <w:pPr>
+        <w:rPr>
+          <w:lang w:val="es-419"/>
+        </w:rPr>
+      </w:pPr>
+    </w:p>
+    <w:p>
+      <w:pPr>
+        <w:rPr>
+          <w:lang w:val="es-419"/>
+        </w:rPr>
+      </w:pPr>
+      <w:r>
+        <w:rPr>
+          <w:lang w:val="es-419"/>
+        </w:rPr>
+        <w:t>"La sociedad red es una nueva forma de sociedad en la que la unidad de análisis no es el individuo, ni el Estado-nación, sino la red" (p. 31).</w:t>
+      </w:r>
+    </w:p>
+    <w:p>
+      <w:pPr>
+        <w:rPr>
+          <w:lang w:val="es-419"/>
+        </w:rPr>
+      </w:pPr>
+    </w:p>
+    <w:p>
+      <w:pPr>
+        <w:rPr>
+          <w:lang w:val="es-419"/>
+        </w:rPr>
+      </w:pPr>
+      <w:r>
+        <w:rPr>
+          <w:lang w:val="es-419"/>
+        </w:rPr>
+        <w:t>"La tecnología de la información ha alterado radicalmente la naturaleza del trabajo, la organización de la economía y la forma de la cultura" (p. 36).</w:t>
+      </w:r>
+    </w:p>
+    <w:p>
+      <w:pPr>
+        <w:rPr>
+          <w:lang w:val="es-419"/>
+        </w:rPr>
+      </w:pPr>
+    </w:p>
+    <w:p>
+      <w:pPr>
+        <w:rPr>
+          <w:lang w:val="es-419"/>
+        </w:rPr>
+      </w:pPr>
+      <w:r>
+        <w:rPr>
+          <w:lang w:val="es-419"/>
+        </w:rPr>
+        <w:t>"La política, la democracia y el Estado-nación son redefinidos por la revolución de la tecnología de la información" (p. 29).</w:t>
+      </w:r>
+    </w:p>
+    <w:p>
+      <w:pPr>
+        <w:rPr>
+          <w:lang w:val="es-419"/>
+        </w:rPr>
+      </w:pPr>
+    </w:p>
+    <w:p>
+      <w:pPr>
+        <w:rPr>
+          <w:lang w:val="es-419"/>
+        </w:rPr>
+      </w:pPr>
+      <w:r>
+        <w:rPr>
+          <w:lang w:val="es-419"/>
+        </w:rPr>
+        <w:t>"La tecnología de la información es también la base de nuevas formas de poder y control social" (p. 39).</w:t>
+      </w:r>
+    </w:p>
+    <w:p>
+      <w:pPr>
+        <w:rPr>
+          <w:lang w:val="es-419"/>
+        </w:rPr>
+      </w:pPr>
+    </w:p>
+    <w:p>
+      <w:pPr>
+        <w:rPr>
+          <w:lang w:val="es-419"/>
+        </w:rPr>
+      </w:pPr>
+    </w:p>
+    <w:p>
+      <w:pPr>
+        <w:rPr>
+          <w:b/>
+          <w:bCs/>
+          <w:lang w:val="es-419"/>
+        </w:rPr>
+      </w:pPr>
+      <w:r>
+        <w:rPr>
+          <w:b/>
+          <w:bCs/>
+          <w:lang w:val="es-419"/>
+        </w:rPr>
+        <w:t>TEMAS DE LA LECTURA Y DE LA SESIÓN QUE SE RELACIONAN CON SU ENSAYO</w:t>
+      </w:r>
+    </w:p>
+    <w:p>
+      <w:pPr>
+        <w:rPr>
+          <w:lang w:val="es-419"/>
+        </w:rPr>
+      </w:pPr>
+    </w:p>
+    <w:p>
+      <w:pPr>
+        <w:rPr>
+          <w:lang w:val="es-419"/>
+        </w:rPr>
+      </w:pPr>
+      <w:r>
+        <w:rPr>
+          <w:lang w:val="es-419"/>
+        </w:rPr>
+        <w:t xml:space="preserve">Algunos temas en que el libro: </w:t>
+      </w:r>
+      <w:r>
+        <w:rPr>
+          <w:lang w:val="es-419"/>
+        </w:rPr>
+        <w:t>"La Sociedad Red" de Manuel Castells aporta al tema de la integración de tecnologías de la información y la comunicación en la administración pública colombiana</w:t>
+      </w:r>
+      <w:r>
+        <w:rPr>
+          <w:lang w:val="es-419"/>
+        </w:rPr>
+        <w:t xml:space="preserve"> pueden ser</w:t>
+      </w:r>
+      <w:r>
+        <w:rPr>
+          <w:lang w:val="es-419"/>
+        </w:rPr>
+        <w:t>:</w:t>
+      </w:r>
+    </w:p>
+    <w:p>
+      <w:pPr>
+        <w:rPr>
+          <w:lang w:val="es-419"/>
+        </w:rPr>
+      </w:pPr>
+    </w:p>
+    <w:p>
+      <w:pPr>
+        <w:rPr>
+          <w:lang w:val="es-419"/>
+        </w:rPr>
+      </w:pPr>
+      <w:r>
+        <w:rPr>
+          <w:lang w:val="es-419"/>
+        </w:rPr>
+        <w:t xml:space="preserve">1. </w:t>
+      </w:r>
+      <w:r>
+        <w:rPr>
+          <w:b/>
+          <w:bCs/>
+          <w:lang w:val="es-419"/>
+        </w:rPr>
+        <w:t>La importancia de la tecnología</w:t>
+      </w:r>
+      <w:r>
+        <w:rPr>
+          <w:lang w:val="es-419"/>
+        </w:rPr>
+        <w:t xml:space="preserve"> en la configuración de la sociedad actual y la necesidad de una comprensión profunda de su evolución histórica.</w:t>
+      </w:r>
+    </w:p>
+    <w:p>
+      <w:pPr>
+        <w:rPr>
+          <w:lang w:val="es-419"/>
+        </w:rPr>
+      </w:pPr>
+      <w:r>
+        <w:rPr>
+          <w:lang w:val="es-419"/>
+        </w:rPr>
+        <w:t xml:space="preserve">2. La necesidad de una </w:t>
+      </w:r>
+      <w:r>
+        <w:rPr>
+          <w:b/>
+          <w:bCs/>
+          <w:lang w:val="es-419"/>
+        </w:rPr>
+        <w:t>gobernanza</w:t>
+      </w:r>
+      <w:r>
+        <w:rPr>
+          <w:lang w:val="es-419"/>
+        </w:rPr>
+        <w:t xml:space="preserve"> adecuada para el manejo y la regulación de las tecnologías de la información y la comunicación en una sociedad compleja y conectada.</w:t>
+      </w:r>
+    </w:p>
+    <w:p>
+      <w:pPr>
+        <w:rPr>
+          <w:lang w:val="es-419"/>
+        </w:rPr>
+      </w:pPr>
+      <w:r>
+        <w:rPr>
+          <w:lang w:val="es-419"/>
+        </w:rPr>
+        <w:t xml:space="preserve">3. La necesidad de una mayor inversión en </w:t>
+      </w:r>
+      <w:r>
+        <w:rPr>
+          <w:b/>
+          <w:bCs/>
+          <w:lang w:val="es-419"/>
+        </w:rPr>
+        <w:t>educación y capacitación</w:t>
+      </w:r>
+      <w:r>
+        <w:rPr>
+          <w:lang w:val="es-419"/>
+        </w:rPr>
+        <w:t xml:space="preserve"> en tecnología para garantizar que las personas y las organizaciones puedan adaptarse a los cambios tecnológicos.</w:t>
+      </w:r>
+    </w:p>
+    <w:p>
+      <w:pPr>
+        <w:rPr>
+          <w:lang w:val="es-419"/>
+        </w:rPr>
+      </w:pPr>
+      <w:r>
+        <w:rPr>
+          <w:lang w:val="es-419"/>
+        </w:rPr>
+        <w:t xml:space="preserve">4. La importancia de </w:t>
+      </w:r>
+      <w:r>
+        <w:rPr>
+          <w:b/>
+          <w:bCs/>
+          <w:lang w:val="es-419"/>
+        </w:rPr>
+        <w:t>la innovación y la creatividad</w:t>
+      </w:r>
+      <w:r>
+        <w:rPr>
+          <w:lang w:val="es-419"/>
+        </w:rPr>
+        <w:t xml:space="preserve"> en la creación de nuevas tecnologías y aplicaciones que puedan ser útiles para la administración pública colombiana y mejorar su eficiencia.</w:t>
+      </w:r>
+    </w:p>
+    <w:p>
+      <w:pPr>
+        <w:rPr>
+          <w:lang w:val="es-419"/>
+        </w:rPr>
+      </w:pPr>
+      <w:r>
+        <w:rPr>
+          <w:lang w:val="es-419"/>
+        </w:rPr>
+        <w:t xml:space="preserve">5. La importancia de la </w:t>
+      </w:r>
+      <w:r>
+        <w:rPr>
+          <w:b/>
+          <w:bCs/>
+          <w:lang w:val="es-419"/>
+        </w:rPr>
+        <w:t>conectividad y la accesibilidad</w:t>
+      </w:r>
+      <w:r>
+        <w:rPr>
+          <w:lang w:val="es-419"/>
+        </w:rPr>
+        <w:t xml:space="preserve"> a la tecnología para garantizar la inclusión digital y la igualdad de oportunidades en la sociedad.</w:t>
+      </w:r>
+    </w:p>
+    <w:p>
+      <w:pPr>
+        <w:rPr>
+          <w:lang w:val="es-419"/>
+        </w:rPr>
+      </w:pPr>
     </w:p>
     <w:p>
       <w:pPr>
@@ -1932,6 +4158,103 @@
     </w:sectPr>
   </w:body>
 </w:document>
+</file>
+
+<file path=word/numbering.xml><?xml version="1.0" encoding="utf-8"?>
+<w:numbering xmlns:wpc="http://schemas.microsoft.com/office/word/2010/wordprocessingCanvas" xmlns:cx="http://schemas.microsoft.com/office/drawing/2014/chartex" xmlns:cx1="http://schemas.microsoft.com/office/drawing/2015/9/8/chartex" xmlns:cx2="http://schemas.microsoft.com/office/drawing/2015/10/21/chartex" xmlns:cx3="http://schemas.microsoft.com/office/drawing/2016/5/9/chartex" xmlns:cx4="http://schemas.microsoft.com/office/drawing/2016/5/10/chartex" xmlns:cx5="http://schemas.microsoft.com/office/drawing/2016/5/11/chartex" xmlns:cx6="http://schemas.microsoft.com/office/drawing/2016/5/12/chartex" xmlns:cx7="http://schemas.microsoft.com/office/drawing/2016/5/13/chartex" xmlns:cx8="http://schemas.microsoft.com/office/drawing/2016/5/14/chartex" xmlns:mc="http://schemas.openxmlformats.org/markup-compatibility/2006" xmlns:aink="http://schemas.microsoft.com/office/drawing/2016/ink" xmlns:am3d="http://schemas.microsoft.com/office/drawing/2017/model3d" xmlns:o="urn:schemas-microsoft-com:office:office" xmlns:oel="http://schemas.microsoft.com/office/2019/extlst" xmlns:r="http://schemas.openxmlformats.org/officeDocument/2006/relationships" xmlns:m="http://schemas.openxmlformats.org/officeDocument/2006/math" xmlns:v="urn:schemas-microsoft-com:vml" xmlns:wp14="http://schemas.microsoft.com/office/word/2010/wordprocessingDrawing" xmlns:wp="http://schemas.openxmlformats.org/drawingml/2006/wordprocessingDrawing" xmlns:w10="urn:schemas-microsoft-com:office:word" xmlns:w="http://schemas.openxmlformats.org/wordprocessingml/2006/main" xmlns:w14="http://schemas.microsoft.com/office/word/2010/wordml" xmlns:w15="http://schemas.microsoft.com/office/word/2012/wordml" xmlns:w16cex="http://schemas.microsoft.com/office/word/2018/wordml/cex" xmlns:w16cid="http://schemas.microsoft.com/office/word/2016/wordml/cid" xmlns:w16="http://schemas.microsoft.com/office/word/2018/wordml" xmlns:w16du="http://schemas.microsoft.com/office/word/2023/wordml/word16du" xmlns:w16sdtdh="http://schemas.microsoft.com/office/word/2020/wordml/sdtdatahash" xmlns:w16se="http://schemas.microsoft.com/office/word/2015/wordml/symex" xmlns:wpg="http://schemas.microsoft.com/office/word/2010/wordprocessingGroup" xmlns:wpi="http://schemas.microsoft.com/office/word/2010/wordprocessingInk" xmlns:wne="http://schemas.microsoft.com/office/word/2006/wordml" xmlns:wps="http://schemas.microsoft.com/office/word/2010/wordprocessingShape" mc:Ignorable="w14 w15 w16se w16cid w16 w16cex w16sdtdh wp14">
+  <w:abstractNum w:abstractNumId="0" w15:restartNumberingAfterBreak="0">
+    <w:nsid w:val="121262F6"/>
+    <w:multiLevelType w:val="hybridMultilevel"/>
+    <w:tmpl w:val="9CFC1082"/>
+    <w:lvl w:ilvl="0" w:tplc="A80AFEEE">
+      <w:start w:val="1"/>
+      <w:numFmt w:val="decimal"/>
+      <w:lvlText w:val="%1."/>
+      <w:lvlJc w:val="left"/>
+      <w:pPr>
+        <w:ind w:left="644" w:hanging="360"/>
+      </w:pPr>
+      <w:rPr>
+        <w:rFonts w:hint="default"/>
+      </w:rPr>
+    </w:lvl>
+    <w:lvl w:ilvl="1" w:tplc="240A0019" w:tentative="1">
+      <w:start w:val="1"/>
+      <w:numFmt w:val="lowerLetter"/>
+      <w:lvlText w:val="%2."/>
+      <w:lvlJc w:val="left"/>
+      <w:pPr>
+        <w:ind w:left="1364" w:hanging="360"/>
+      </w:pPr>
+    </w:lvl>
+    <w:lvl w:ilvl="2" w:tplc="240A001B" w:tentative="1">
+      <w:start w:val="1"/>
+      <w:numFmt w:val="lowerRoman"/>
+      <w:lvlText w:val="%3."/>
+      <w:lvlJc w:val="right"/>
+      <w:pPr>
+        <w:ind w:left="2084" w:hanging="180"/>
+      </w:pPr>
+    </w:lvl>
+    <w:lvl w:ilvl="3" w:tplc="240A000F" w:tentative="1">
+      <w:start w:val="1"/>
+      <w:numFmt w:val="decimal"/>
+      <w:lvlText w:val="%4."/>
+      <w:lvlJc w:val="left"/>
+      <w:pPr>
+        <w:ind w:left="2804" w:hanging="360"/>
+      </w:pPr>
+    </w:lvl>
+    <w:lvl w:ilvl="4" w:tplc="240A0019" w:tentative="1">
+      <w:start w:val="1"/>
+      <w:numFmt w:val="lowerLetter"/>
+      <w:lvlText w:val="%5."/>
+      <w:lvlJc w:val="left"/>
+      <w:pPr>
+        <w:ind w:left="3524" w:hanging="360"/>
+      </w:pPr>
+    </w:lvl>
+    <w:lvl w:ilvl="5" w:tplc="240A001B" w:tentative="1">
+      <w:start w:val="1"/>
+      <w:numFmt w:val="lowerRoman"/>
+      <w:lvlText w:val="%6."/>
+      <w:lvlJc w:val="right"/>
+      <w:pPr>
+        <w:ind w:left="4244" w:hanging="180"/>
+      </w:pPr>
+    </w:lvl>
+    <w:lvl w:ilvl="6" w:tplc="240A000F" w:tentative="1">
+      <w:start w:val="1"/>
+      <w:numFmt w:val="decimal"/>
+      <w:lvlText w:val="%7."/>
+      <w:lvlJc w:val="left"/>
+      <w:pPr>
+        <w:ind w:left="4964" w:hanging="360"/>
+      </w:pPr>
+    </w:lvl>
+    <w:lvl w:ilvl="7" w:tplc="240A0019" w:tentative="1">
+      <w:start w:val="1"/>
+      <w:numFmt w:val="lowerLetter"/>
+      <w:lvlText w:val="%8."/>
+      <w:lvlJc w:val="left"/>
+      <w:pPr>
+        <w:ind w:left="5684" w:hanging="360"/>
+      </w:pPr>
+    </w:lvl>
+    <w:lvl w:ilvl="8" w:tplc="240A001B" w:tentative="1">
+      <w:start w:val="1"/>
+      <w:numFmt w:val="lowerRoman"/>
+      <w:lvlText w:val="%9."/>
+      <w:lvlJc w:val="right"/>
+      <w:pPr>
+        <w:ind w:left="6404" w:hanging="180"/>
+      </w:pPr>
+    </w:lvl>
+  </w:abstractNum>
+  <w:num w:numId="1" w16cid:durableId="64762101">
+    <w:abstractNumId w:val="0"/>
+  </w:num>
+</w:numbering>
 </file>
 
 <file path=word/styles.xml><?xml version="1.0" encoding="utf-8"?>

</xml_diff>